<commit_message>
save new resume update
</commit_message>
<xml_diff>
--- a/styles/images/Rene_Arellano.docx
+++ b/styles/images/Rene_Arellano.docx
@@ -127,7 +127,7 @@
               <w:rPr>
                 <w:rFonts w:ascii="Century" w:hAnsi="Century" w:cs="Times New Roman"/>
                 <w:i/>
-                <w:color w:val="auto"/>
+                <w:color w:val="999999"/>
                 <w:sz w:val="28"/>
                 <w:szCs w:val="28"/>
               </w:rPr>
@@ -136,15 +136,46 @@
               <w:rPr>
                 <w:rFonts w:ascii="Century" w:hAnsi="Century" w:cs="Times New Roman"/>
                 <w:bCs/>
-                <w:color w:val="auto"/>
-                <w:sz w:val="28"/>
-                <w:szCs w:val="28"/>
-              </w:rPr>
-              <w:t>Imminent Digital</w:t>
+                <w:color w:val="000000"/>
+                <w:sz w:val="28"/>
+                <w:szCs w:val="28"/>
+              </w:rPr>
+              <w:t>Fort</w:t>
             </w:r>
             <w:r>
               <w:rPr>
                 <w:rFonts w:ascii="Century" w:hAnsi="Century" w:cs="Times New Roman"/>
+                <w:bCs/>
+                <w:color w:val="000000"/>
+                <w:sz w:val="28"/>
+                <w:szCs w:val="28"/>
+              </w:rPr>
+              <w:t xml:space="preserve">Mesa </w:t>
+            </w:r>
+            <w:r>
+              <w:rPr>
+                <w:rFonts w:ascii="Century" w:hAnsi="Century" w:cs="Times New Roman"/>
+                <w:bCs/>
+                <w:color w:val="999999"/>
+                <w:sz w:val="28"/>
+                <w:szCs w:val="28"/>
+              </w:rPr>
+              <w:t>co</w:t>
+            </w:r>
+            <w:r>
+              <w:rPr>
+                <w:rFonts w:ascii="Century" w:hAnsi="Century" w:cs="Times New Roman"/>
+                <w:bCs/>
+                <w:color w:val="999999"/>
+                <w:sz w:val="28"/>
+                <w:szCs w:val="28"/>
+              </w:rPr>
+              <w:t>ntract</w:t>
+            </w:r>
+            <w:r>
+              <w:rPr>
+                <w:rFonts w:ascii="Century" w:hAnsi="Century" w:cs="Times New Roman"/>
+                <w:bCs/>
                 <w:color w:val="666666"/>
                 <w:sz w:val="28"/>
                 <w:szCs w:val="28"/>
@@ -159,53 +190,44 @@
                 <w:sz w:val="28"/>
                 <w:szCs w:val="28"/>
               </w:rPr>
-              <w:t>contract</w:t>
+              <w:t xml:space="preserve">                    </w:t>
             </w:r>
             <w:r>
               <w:rPr>
                 <w:rFonts w:ascii="Century" w:hAnsi="Century" w:cs="Times New Roman"/>
-                <w:color w:val="666666"/>
-                <w:sz w:val="28"/>
-                <w:szCs w:val="28"/>
-              </w:rPr>
-              <w:t xml:space="preserve">                </w:t>
+                <w:bCs/>
+                <w:color w:val="999999"/>
+                <w:sz w:val="28"/>
+                <w:szCs w:val="28"/>
+              </w:rPr>
+              <w:t>     </w:t>
             </w:r>
             <w:r>
               <w:rPr>
                 <w:rFonts w:ascii="Century" w:hAnsi="Century" w:cs="Times New Roman"/>
                 <w:i/>
-                <w:color w:val="666666"/>
-                <w:sz w:val="28"/>
-                <w:szCs w:val="28"/>
-              </w:rPr>
-              <w:t xml:space="preserve"> </w:t>
+                <w:color w:val="000000"/>
+                <w:sz w:val="28"/>
+                <w:szCs w:val="28"/>
+              </w:rPr>
+              <w:t>Designer/</w:t>
             </w:r>
             <w:r>
               <w:rPr>
                 <w:rFonts w:ascii="Century" w:hAnsi="Century" w:cs="Times New Roman"/>
                 <w:i/>
-                <w:color w:val="666666"/>
-                <w:sz w:val="28"/>
-                <w:szCs w:val="28"/>
-              </w:rPr>
-              <w:t xml:space="preserve">   </w:t>
-            </w:r>
-            <w:r>
-              <w:rPr>
-                <w:rFonts w:ascii="Century" w:hAnsi="Century" w:cs="Times New Roman"/>
-                <w:i/>
-                <w:color w:val="auto"/>
-                <w:sz w:val="28"/>
-                <w:szCs w:val="28"/>
-              </w:rPr>
-              <w:t>MEAN Stack Developer</w:t>
+                <w:color w:val="000000"/>
+                <w:sz w:val="28"/>
+                <w:szCs w:val="28"/>
+              </w:rPr>
+              <w:t>Scrum Master</w:t>
             </w:r>
           </w:p>
           <w:p>
             <w:pPr>
               <w:spacing w:before="0"/>
               <w:rPr>
-                <w:rFonts w:ascii="Tsukushi B Round Gothic" w:eastAsia="Tsukushi B Round Gothic" w:hAnsi="Rockwell Condensed" w:cs="Ayuthaya"/>
+                <w:rFonts w:ascii="Tsukushi B Round Gothic" w:eastAsia="Tsukushi B Round Gothic" w:hAnsi="Tsukushi B Round Gothic" w:cs="Apple Chancery"/>
                 <w:b w:val="0"/>
                 <w:color w:val="auto"/>
               </w:rPr>
@@ -219,7 +241,7 @@
                 <w:sz w:val="28"/>
                 <w:szCs w:val="28"/>
               </w:rPr>
-              <w:t xml:space="preserve">Responsibilities:         </w:t>
+              <w:t>Responsibilities:    </w:t>
             </w:r>
             <w:r>
               <w:rPr>
@@ -229,7 +251,7 @@
                 <w:sz w:val="28"/>
                 <w:szCs w:val="28"/>
               </w:rPr>
-              <w:t xml:space="preserve">    </w:t>
+              <w:t xml:space="preserve">                  </w:t>
             </w:r>
             <w:r>
               <w:rPr>
@@ -239,15 +261,43 @@
                 <w:sz w:val="28"/>
                 <w:szCs w:val="28"/>
               </w:rPr>
-              <w:t xml:space="preserve">                    </w:t>
-            </w:r>
-            <w:r>
-              <w:rPr>
-                <w:rFonts w:ascii="Tsukushi B Round Gothic" w:eastAsia="Tsukushi B Round Gothic" w:hAnsi="Rockwell Condensed" w:cs="Ayuthaya" w:hint="eastAsia"/>
-                <w:b w:val="0"/>
-                <w:color w:val="auto"/>
-              </w:rPr>
-              <w:t>November 2016 - March 2017</w:t>
+              <w:t xml:space="preserve">            </w:t>
+            </w:r>
+            <w:r>
+              <w:rPr>
+                <w:rFonts w:ascii="Century" w:hAnsi="Century" w:cs="Times New Roman"/>
+                <w:i/>
+                <w:color w:val="auto"/>
+                <w:sz w:val="28"/>
+                <w:szCs w:val="28"/>
+              </w:rPr>
+              <w:t> </w:t>
+            </w:r>
+            <w:r>
+              <w:rPr>
+                <w:rFonts w:ascii="Century" w:hAnsi="Century" w:cs="Times New Roman"/>
+                <w:b w:val="0"/>
+                <w:color w:val="auto"/>
+                <w:sz w:val="28"/>
+                <w:szCs w:val="28"/>
+              </w:rPr>
+              <w:t xml:space="preserve"> </w:t>
+            </w:r>
+            <w:r>
+              <w:rPr>
+                <w:rFonts w:ascii="Tsukushi B Round Gothic" w:eastAsia="Tsukushi B Round Gothic" w:hAnsi="Tsukushi B Round Gothic" w:cs="Apple Chancery"/>
+                <w:b w:val="0"/>
+                <w:color w:val="auto"/>
+              </w:rPr>
+              <w:t>April 2017</w:t>
+            </w:r>
+            <w:r>
+              <w:rPr>
+                <w:rFonts w:ascii="Tsukushi B Round Gothic" w:eastAsia="Tsukushi B Round Gothic" w:hAnsi="Tsukushi B Round Gothic" w:cs="Apple Chancery"/>
+                <w:b w:val="0"/>
+                <w:color w:val="auto"/>
+              </w:rPr>
+              <w:t xml:space="preserve"> - Present</w:t>
             </w:r>
           </w:p>
           <w:p>
@@ -258,125 +308,70 @@
               </w:numPr>
               <w:spacing w:before="0"/>
               <w:rPr>
-                <w:rFonts w:ascii="Tsukushi B Round Gothic" w:eastAsia="Tsukushi B Round Gothic" w:hAnsi="Rockwell Condensed" w:cs="Ayuthaya"/>
-                <w:b w:val="0"/>
-                <w:color w:val="auto"/>
-                <w:sz w:val="26"/>
-                <w:szCs w:val="26"/>
-              </w:rPr>
-            </w:pPr>
-            <w:r>
-              <w:rPr>
-                <w:rFonts w:ascii="Tsukushi B Round Gothic" w:eastAsia="Tsukushi B Round Gothic" w:hAnsi="Rockwell Condensed" w:cs="Ayuthaya" w:hint="eastAsia"/>
-                <w:b w:val="0"/>
-                <w:color w:val="auto"/>
-                <w:sz w:val="26"/>
-                <w:szCs w:val="26"/>
-              </w:rPr>
-              <w:t xml:space="preserve">Created </w:t>
-            </w:r>
-            <w:r>
-              <w:rPr>
-                <w:rFonts w:ascii="Tsukushi B Round Gothic" w:eastAsia="Tsukushi B Round Gothic" w:hAnsi="Rockwell Condensed" w:cs="Ayuthaya" w:hint="eastAsia"/>
-                <w:bCs/>
-                <w:color w:val="auto"/>
-                <w:sz w:val="26"/>
-                <w:szCs w:val="26"/>
-              </w:rPr>
-              <w:t>html5</w:t>
-            </w:r>
-            <w:r>
-              <w:rPr>
-                <w:rFonts w:ascii="Tsukushi B Round Gothic" w:eastAsia="Tsukushi B Round Gothic" w:hAnsi="Rockwell Condensed" w:cs="Ayuthaya" w:hint="eastAsia"/>
-                <w:b w:val="0"/>
-                <w:color w:val="auto"/>
-                <w:sz w:val="26"/>
-                <w:szCs w:val="26"/>
-              </w:rPr>
-              <w:t xml:space="preserve"> and </w:t>
-            </w:r>
-            <w:r>
-              <w:rPr>
-                <w:rFonts w:ascii="Tsukushi B Round Gothic" w:eastAsia="Tsukushi B Round Gothic" w:hAnsi="Rockwell Condensed" w:cs="Ayuthaya" w:hint="eastAsia"/>
-                <w:bCs/>
-                <w:color w:val="auto"/>
-                <w:sz w:val="26"/>
-                <w:szCs w:val="26"/>
-              </w:rPr>
-              <w:t>css3</w:t>
-            </w:r>
-            <w:r>
-              <w:rPr>
-                <w:rFonts w:ascii="Tsukushi B Round Gothic" w:eastAsia="Tsukushi B Round Gothic" w:hAnsi="Rockwell Condensed" w:cs="Ayuthaya" w:hint="eastAsia"/>
-                <w:b w:val="0"/>
-                <w:color w:val="auto"/>
-                <w:sz w:val="26"/>
-                <w:szCs w:val="26"/>
-              </w:rPr>
-              <w:t xml:space="preserve"> graphical user interface</w:t>
-            </w:r>
-          </w:p>
-          <w:p>
-            <w:pPr>
-              <w:spacing w:before="0"/>
-              <w:ind w:left="720"/>
-              <w:rPr>
-                <w:rFonts w:ascii="Tsukushi B Round Gothic" w:eastAsia="Tsukushi B Round Gothic" w:hAnsi="Rockwell Condensed" w:cs="Ayuthaya"/>
-                <w:b w:val="0"/>
-                <w:color w:val="auto"/>
-                <w:sz w:val="26"/>
-                <w:szCs w:val="26"/>
-              </w:rPr>
-            </w:pPr>
-            <w:r>
-              <w:rPr>
-                <w:rFonts w:ascii="Tsukushi B Round Gothic" w:eastAsia="Tsukushi B Round Gothic" w:hAnsi="Rockwell Condensed" w:cs="Ayuthaya" w:hint="eastAsia"/>
-                <w:bCs/>
-                <w:color w:val="auto"/>
-                <w:sz w:val="26"/>
-                <w:szCs w:val="26"/>
-              </w:rPr>
-              <w:t xml:space="preserve"> </w:t>
-            </w:r>
-            <w:r>
-              <w:rPr>
-                <w:rFonts w:ascii="Tsukushi B Round Gothic" w:eastAsia="Tsukushi B Round Gothic" w:hAnsi="Rockwell Condensed" w:cs="Ayuthaya" w:hint="eastAsia"/>
-                <w:bCs/>
-                <w:color w:val="auto"/>
-                <w:sz w:val="26"/>
-                <w:szCs w:val="26"/>
-              </w:rPr>
-              <w:t xml:space="preserve">GUIs </w:t>
-            </w:r>
-            <w:r>
-              <w:rPr>
-                <w:rFonts w:ascii="Tsukushi B Round Gothic" w:eastAsia="Tsukushi B Round Gothic" w:hAnsi="Rockwell Condensed" w:cs="Ayuthaya" w:hint="eastAsia"/>
-                <w:b w:val="0"/>
-                <w:color w:val="auto"/>
-                <w:sz w:val="26"/>
-                <w:szCs w:val="26"/>
-              </w:rPr>
-              <w:t xml:space="preserve">from production team’s </w:t>
-            </w:r>
-            <w:r>
-              <w:rPr>
-                <w:rFonts w:ascii="Tsukushi B Round Gothic" w:eastAsia="Tsukushi B Round Gothic" w:hAnsi="Rockwell Condensed" w:cs="Ayuthaya" w:hint="eastAsia"/>
-                <w:bCs/>
-                <w:color w:val="auto"/>
-                <w:sz w:val="26"/>
-                <w:szCs w:val="26"/>
-              </w:rPr>
-              <w:t>PSDs</w:t>
-            </w:r>
-            <w:r>
-              <w:rPr>
-                <w:rFonts w:ascii="Tsukushi B Round Gothic" w:eastAsia="Tsukushi B Round Gothic" w:hAnsi="Rockwell Condensed" w:cs="Ayuthaya" w:hint="eastAsia"/>
-                <w:b w:val="0"/>
-                <w:color w:val="auto"/>
-                <w:sz w:val="26"/>
-                <w:szCs w:val="26"/>
-              </w:rPr>
-              <w:t>.</w:t>
+                <w:rFonts w:ascii="Tsukushi B Round Gothic" w:eastAsia="Tsukushi B Round Gothic" w:hAnsi="Tsukushi B Round Gothic" w:cs="Apple Chancery"/>
+                <w:b w:val="0"/>
+                <w:color w:val="auto"/>
+                <w:sz w:val="26"/>
+                <w:szCs w:val="26"/>
+              </w:rPr>
+            </w:pPr>
+            <w:r>
+              <w:rPr>
+                <w:rFonts w:ascii="Tsukushi B Round Gothic" w:eastAsia="Tsukushi B Round Gothic" w:hAnsi="Tsukushi B Round Gothic" w:cs="Apple Chancery"/>
+                <w:b w:val="0"/>
+                <w:color w:val="auto"/>
+                <w:sz w:val="26"/>
+                <w:szCs w:val="26"/>
+              </w:rPr>
+              <w:t xml:space="preserve">Charted </w:t>
+            </w:r>
+            <w:r>
+              <w:rPr>
+                <w:rFonts w:ascii="Tsukushi B Round Gothic" w:eastAsia="Tsukushi B Round Gothic" w:hAnsi="Tsukushi B Round Gothic" w:cs="Apple Chancery"/>
+                <w:bCs/>
+                <w:color w:val="auto"/>
+                <w:sz w:val="26"/>
+                <w:szCs w:val="26"/>
+              </w:rPr>
+              <w:t>UX</w:t>
+            </w:r>
+            <w:r>
+              <w:rPr>
+                <w:rFonts w:ascii="Tsukushi B Round Gothic" w:eastAsia="Tsukushi B Round Gothic" w:hAnsi="Tsukushi B Round Gothic" w:cs="Apple Chancery"/>
+                <w:b w:val="0"/>
+                <w:color w:val="auto"/>
+                <w:sz w:val="26"/>
+                <w:szCs w:val="26"/>
+              </w:rPr>
+              <w:t xml:space="preserve"> with </w:t>
+            </w:r>
+            <w:r>
+              <w:rPr>
+                <w:rFonts w:ascii="Tsukushi B Round Gothic" w:eastAsia="Tsukushi B Round Gothic" w:hAnsi="Tsukushi B Round Gothic" w:cs="Apple Chancery"/>
+                <w:color w:val="auto"/>
+                <w:sz w:val="26"/>
+                <w:szCs w:val="26"/>
+              </w:rPr>
+              <w:t>Sketch</w:t>
+            </w:r>
+            <w:r>
+              <w:rPr>
+                <w:rFonts w:ascii="Tsukushi B Round Gothic" w:eastAsia="Tsukushi B Round Gothic" w:hAnsi="Tsukushi B Round Gothic" w:cs="Apple Chancery"/>
+                <w:color w:val="auto"/>
+                <w:sz w:val="26"/>
+                <w:szCs w:val="26"/>
+              </w:rPr>
+              <w:t>2</w:t>
+            </w:r>
+            <w:r>
+              <w:rPr>
+                <w:rFonts w:ascii="Tsukushi B Round Gothic" w:eastAsia="Tsukushi B Round Gothic" w:hAnsi="Tsukushi B Round Gothic" w:cs="Apple Chancery"/>
+                <w:b w:val="0"/>
+                <w:color w:val="auto"/>
+                <w:sz w:val="26"/>
+                <w:szCs w:val="26"/>
+              </w:rPr>
+              <w:t xml:space="preserve"> wireframes and user stories.</w:t>
             </w:r>
           </w:p>
           <w:p>
@@ -387,62 +382,41 @@
               </w:numPr>
               <w:spacing w:before="0"/>
               <w:rPr>
-                <w:rFonts w:ascii="Tsukushi B Round Gothic" w:eastAsia="Tsukushi B Round Gothic" w:hAnsi="Rockwell Condensed" w:cs="Ayuthaya"/>
-                <w:b w:val="0"/>
-                <w:color w:val="auto"/>
-                <w:sz w:val="26"/>
-                <w:szCs w:val="26"/>
-              </w:rPr>
-            </w:pPr>
-            <w:r>
-              <w:rPr>
-                <w:rFonts w:ascii="Tsukushi B Round Gothic" w:eastAsia="Tsukushi B Round Gothic" w:hAnsi="Rockwell Condensed" w:cs="Ayuthaya" w:hint="eastAsia"/>
-                <w:b w:val="0"/>
-                <w:color w:val="auto"/>
-                <w:sz w:val="26"/>
-                <w:szCs w:val="26"/>
-              </w:rPr>
-              <w:t xml:space="preserve">Designed and developed a </w:t>
-            </w:r>
-            <w:r>
-              <w:rPr>
-                <w:rFonts w:ascii="Tsukushi B Round Gothic" w:eastAsia="Tsukushi B Round Gothic" w:hAnsi="Rockwell Condensed" w:cs="Ayuthaya" w:hint="eastAsia"/>
-                <w:bCs/>
-                <w:color w:val="auto"/>
-                <w:sz w:val="26"/>
-                <w:szCs w:val="26"/>
-              </w:rPr>
-              <w:t xml:space="preserve">MongoDB, </w:t>
-            </w:r>
-            <w:r>
-              <w:rPr>
-                <w:rFonts w:ascii="Tsukushi B Round Gothic" w:eastAsia="Tsukushi B Round Gothic" w:hAnsi="Rockwell Condensed" w:cs="Ayuthaya" w:hint="eastAsia"/>
-                <w:b w:val="0"/>
-                <w:color w:val="auto"/>
-                <w:sz w:val="26"/>
-                <w:szCs w:val="26"/>
-              </w:rPr>
-              <w:t xml:space="preserve">and documented endpoints with </w:t>
-            </w:r>
-            <w:r>
-              <w:rPr>
-                <w:rFonts w:ascii="Tsukushi B Round Gothic" w:eastAsia="Tsukushi B Round Gothic" w:hAnsi="Rockwell Condensed" w:cs="Ayuthaya" w:hint="eastAsia"/>
-                <w:bCs/>
-                <w:color w:val="auto"/>
-                <w:sz w:val="26"/>
-                <w:szCs w:val="26"/>
-              </w:rPr>
-              <w:t>Swagger-UI</w:t>
-            </w:r>
-            <w:r>
-              <w:rPr>
-                <w:rFonts w:ascii="Tsukushi B Round Gothic" w:eastAsia="Tsukushi B Round Gothic" w:hAnsi="Rockwell Condensed" w:cs="Ayuthaya" w:hint="eastAsia"/>
-                <w:b w:val="0"/>
-                <w:color w:val="auto"/>
-                <w:sz w:val="26"/>
-                <w:szCs w:val="26"/>
-              </w:rPr>
-              <w:t>.</w:t>
+                <w:rFonts w:ascii="Tsukushi B Round Gothic" w:eastAsia="Tsukushi B Round Gothic" w:hAnsi="Tsukushi B Round Gothic" w:cs="Apple Chancery"/>
+                <w:b w:val="0"/>
+                <w:color w:val="auto"/>
+                <w:sz w:val="26"/>
+                <w:szCs w:val="26"/>
+              </w:rPr>
+            </w:pPr>
+            <w:r>
+              <w:rPr>
+                <w:rFonts w:ascii="Tsukushi B Round Gothic" w:eastAsia="Tsukushi B Round Gothic" w:hAnsi="Tsukushi B Round Gothic" w:cs="Apple Chancery"/>
+                <w:b w:val="0"/>
+                <w:color w:val="auto"/>
+                <w:sz w:val="26"/>
+                <w:szCs w:val="26"/>
+              </w:rPr>
+              <w:t>Continuously designed, delegated and developed features via Atlassian (</w:t>
+            </w:r>
+            <w:r>
+              <w:rPr>
+                <w:rFonts w:ascii="Tsukushi B Round Gothic" w:eastAsia="Tsukushi B Round Gothic" w:hAnsi="Tsukushi B Round Gothic" w:cs="Apple Chancery"/>
+                <w:color w:val="auto"/>
+                <w:sz w:val="26"/>
+                <w:szCs w:val="26"/>
+              </w:rPr>
+              <w:t>Jira</w:t>
+            </w:r>
+            <w:r>
+              <w:rPr>
+                <w:rFonts w:ascii="Tsukushi B Round Gothic" w:eastAsia="Tsukushi B Round Gothic" w:hAnsi="Tsukushi B Round Gothic" w:cs="Apple Chancery"/>
+                <w:b w:val="0"/>
+                <w:color w:val="auto"/>
+                <w:sz w:val="26"/>
+                <w:szCs w:val="26"/>
+              </w:rPr>
+              <w:t>/Bitbucket) ecosystem.</w:t>
             </w:r>
           </w:p>
           <w:p>
@@ -462,53 +436,62 @@
             </w:pPr>
             <w:r>
               <w:rPr>
+                <w:rFonts w:ascii="Tsukushi B Round Gothic" w:eastAsia="Tsukushi B Round Gothic" w:hAnsi="Rockwell Condensed" w:cs="Ayuthaya"/>
+                <w:b w:val="0"/>
+                <w:color w:val="auto"/>
+                <w:sz w:val="26"/>
+                <w:szCs w:val="26"/>
+              </w:rPr>
+              <w:t xml:space="preserve">Facilitated </w:t>
+            </w:r>
+            <w:r>
+              <w:rPr>
+                <w:rFonts w:ascii="Tsukushi B Round Gothic" w:eastAsia="Tsukushi B Round Gothic" w:hAnsi="Rockwell Condensed" w:cs="Ayuthaya"/>
+                <w:color w:val="auto"/>
+                <w:sz w:val="26"/>
+                <w:szCs w:val="26"/>
+              </w:rPr>
+              <w:t>Agile</w:t>
+            </w:r>
+            <w:r>
+              <w:rPr>
+                <w:rFonts w:ascii="Tsukushi B Round Gothic" w:eastAsia="Tsukushi B Round Gothic" w:hAnsi="Rockwell Condensed" w:cs="Ayuthaya"/>
+                <w:b w:val="0"/>
+                <w:color w:val="auto"/>
+                <w:sz w:val="26"/>
+                <w:szCs w:val="26"/>
+              </w:rPr>
+              <w:t xml:space="preserve"> </w:t>
+            </w:r>
+            <w:r>
+              <w:rPr>
+                <w:rFonts w:ascii="Tsukushi B Round Gothic" w:eastAsia="Tsukushi B Round Gothic" w:hAnsi="Rockwell Condensed" w:cs="Ayuthaya"/>
+                <w:b w:val="0"/>
+                <w:color w:val="auto"/>
+                <w:sz w:val="26"/>
+                <w:szCs w:val="26"/>
+              </w:rPr>
+              <w:t xml:space="preserve">remote </w:t>
+            </w:r>
+            <w:r>
+              <w:rPr>
+                <w:rFonts w:ascii="Tsukushi B Round Gothic" w:eastAsia="Tsukushi B Round Gothic" w:hAnsi="Rockwell Condensed" w:cs="Ayuthaya"/>
+                <w:b w:val="0"/>
+                <w:color w:val="auto"/>
+                <w:sz w:val="26"/>
+                <w:szCs w:val="26"/>
+              </w:rPr>
+              <w:t xml:space="preserve">development with daily </w:t>
+            </w:r>
+            <w:r>
+              <w:rPr>
                 <w:rFonts w:ascii="Tsukushi B Round Gothic" w:eastAsia="Tsukushi B Round Gothic" w:hAnsi="Rockwell Condensed" w:cs="Ayuthaya" w:hint="eastAsia"/>
                 <w:b w:val="0"/>
                 <w:color w:val="auto"/>
                 <w:sz w:val="26"/>
                 <w:szCs w:val="26"/>
               </w:rPr>
-              <w:t xml:space="preserve">Improved </w:t>
-            </w:r>
-            <w:r>
-              <w:rPr>
-                <w:rFonts w:ascii="Tsukushi B Round Gothic" w:eastAsia="Tsukushi B Round Gothic" w:hAnsi="Rockwell Condensed" w:cs="Ayuthaya" w:hint="eastAsia"/>
-                <w:bCs/>
-                <w:color w:val="auto"/>
-                <w:sz w:val="26"/>
-                <w:szCs w:val="26"/>
-              </w:rPr>
-              <w:t>UX</w:t>
-            </w:r>
-            <w:r>
-              <w:rPr>
-                <w:rFonts w:ascii="Tsukushi B Round Gothic" w:eastAsia="Tsukushi B Round Gothic" w:hAnsi="Rockwell Condensed" w:cs="Ayuthaya" w:hint="eastAsia"/>
-                <w:b w:val="0"/>
-                <w:color w:val="auto"/>
-                <w:sz w:val="26"/>
-                <w:szCs w:val="26"/>
-              </w:rPr>
-              <w:t xml:space="preserve"> and application performance by integrating </w:t>
-            </w:r>
-            <w:r>
-              <w:rPr>
-                <w:rFonts w:ascii="Tsukushi B Round Gothic" w:eastAsia="Tsukushi B Round Gothic" w:hAnsi="Rockwell Condensed" w:cs="Ayuthaya" w:hint="eastAsia"/>
-                <w:bCs/>
-                <w:color w:val="auto"/>
-                <w:sz w:val="26"/>
-                <w:szCs w:val="26"/>
-              </w:rPr>
-              <w:t>Angular2</w:t>
-            </w:r>
-            <w:r>
-              <w:rPr>
-                <w:rFonts w:ascii="Tsukushi B Round Gothic" w:eastAsia="Tsukushi B Round Gothic" w:hAnsi="Rockwell Condensed" w:cs="Ayuthaya" w:hint="eastAsia"/>
-                <w:b w:val="0"/>
-                <w:color w:val="auto"/>
-                <w:sz w:val="26"/>
-                <w:szCs w:val="26"/>
-              </w:rPr>
-              <w:t xml:space="preserve"> frontend framework.</w:t>
+              <w:t>standups, code share and deliverable updates.</w:t>
             </w:r>
           </w:p>
           <w:p>
@@ -519,22 +502,239 @@
               </w:numPr>
               <w:spacing w:before="0"/>
               <w:rPr>
+                <w:rFonts w:ascii="Tsukushi B Round Gothic" w:eastAsia="Tsukushi B Round Gothic" w:hAnsi="Tsukushi B Round Gothic" w:cs="Apple Chancery"/>
+                <w:b w:val="0"/>
+                <w:color w:val="auto"/>
+                <w:sz w:val="26"/>
+                <w:szCs w:val="26"/>
+              </w:rPr>
+            </w:pPr>
+            <w:r>
+              <w:rPr>
+                <w:rFonts w:ascii="Tsukushi B Round Gothic" w:eastAsia="Tsukushi B Round Gothic" w:hAnsi="Tsukushi B Round Gothic" w:cs="Apple Chancery"/>
+                <w:b w:val="0"/>
+                <w:color w:val="auto"/>
+                <w:sz w:val="26"/>
+                <w:szCs w:val="26"/>
+              </w:rPr>
+              <w:t>Orchestrated continuous</w:t>
+            </w:r>
+            <w:r>
+              <w:rPr>
+                <w:rFonts w:ascii="Tsukushi B Round Gothic" w:eastAsia="Tsukushi B Round Gothic" w:hAnsi="Tsukushi B Round Gothic" w:cs="Apple Chancery"/>
+                <w:b w:val="0"/>
+                <w:color w:val="auto"/>
+                <w:sz w:val="26"/>
+                <w:szCs w:val="26"/>
+              </w:rPr>
+              <w:t xml:space="preserve"> collaboration between </w:t>
+            </w:r>
+            <w:r>
+              <w:rPr>
+                <w:rFonts w:ascii="Tsukushi B Round Gothic" w:eastAsia="Tsukushi B Round Gothic" w:hAnsi="Tsukushi B Round Gothic" w:cs="Apple Chancery"/>
+                <w:b w:val="0"/>
+                <w:color w:val="auto"/>
+                <w:sz w:val="26"/>
+                <w:szCs w:val="26"/>
+              </w:rPr>
+              <w:t xml:space="preserve">backend teams </w:t>
+            </w:r>
+            <w:r>
+              <w:rPr>
+                <w:rFonts w:ascii="Tsukushi B Round Gothic" w:eastAsia="Tsukushi B Round Gothic" w:hAnsi="Tsukushi B Round Gothic" w:cs="Apple Chancery"/>
+                <w:color w:val="auto"/>
+                <w:sz w:val="26"/>
+                <w:szCs w:val="26"/>
+              </w:rPr>
+              <w:t>Loopback MySQL</w:t>
+            </w:r>
+            <w:r>
+              <w:rPr>
+                <w:rFonts w:ascii="Tsukushi B Round Gothic" w:eastAsia="Tsukushi B Round Gothic" w:hAnsi="Tsukushi B Round Gothic" w:cs="Apple Chancery"/>
+                <w:b w:val="0"/>
+                <w:color w:val="auto"/>
+                <w:sz w:val="26"/>
+                <w:szCs w:val="26"/>
+              </w:rPr>
+              <w:t xml:space="preserve"> database and </w:t>
+            </w:r>
+            <w:r>
+              <w:rPr>
+                <w:rFonts w:ascii="Tsukushi B Round Gothic" w:eastAsia="Tsukushi B Round Gothic" w:hAnsi="Tsukushi B Round Gothic" w:cs="Apple Chancery"/>
+                <w:b w:val="0"/>
+                <w:color w:val="auto"/>
+                <w:sz w:val="26"/>
+                <w:szCs w:val="26"/>
+              </w:rPr>
+              <w:t>frontend</w:t>
+            </w:r>
+            <w:r>
+              <w:rPr>
+                <w:rFonts w:ascii="Tsukushi B Round Gothic" w:eastAsia="Tsukushi B Round Gothic" w:hAnsi="Tsukushi B Round Gothic" w:cs="Apple Chancery"/>
+                <w:b w:val="0"/>
+                <w:color w:val="auto"/>
+                <w:sz w:val="26"/>
+                <w:szCs w:val="26"/>
+              </w:rPr>
+              <w:t xml:space="preserve"> teams</w:t>
+            </w:r>
+            <w:r>
+              <w:rPr>
+                <w:rFonts w:ascii="Tsukushi B Round Gothic" w:eastAsia="Tsukushi B Round Gothic" w:hAnsi="Tsukushi B Round Gothic" w:cs="Apple Chancery"/>
+                <w:b w:val="0"/>
+                <w:color w:val="auto"/>
+                <w:sz w:val="26"/>
+                <w:szCs w:val="26"/>
+              </w:rPr>
+              <w:t xml:space="preserve"> </w:t>
+            </w:r>
+            <w:r>
+              <w:rPr>
+                <w:rFonts w:ascii="Tsukushi B Round Gothic" w:eastAsia="Tsukushi B Round Gothic" w:hAnsi="Tsukushi B Round Gothic" w:cs="Apple Chancery"/>
+                <w:color w:val="auto"/>
+                <w:sz w:val="26"/>
+                <w:szCs w:val="26"/>
+              </w:rPr>
+              <w:t>Angular2</w:t>
+            </w:r>
+            <w:r>
+              <w:rPr>
+                <w:rFonts w:ascii="Tsukushi B Round Gothic" w:eastAsia="Tsukushi B Round Gothic" w:hAnsi="Tsukushi B Round Gothic" w:cs="Apple Chancery"/>
+                <w:b w:val="0"/>
+                <w:color w:val="auto"/>
+                <w:sz w:val="26"/>
+                <w:szCs w:val="26"/>
+              </w:rPr>
+              <w:t xml:space="preserve"> framework.</w:t>
+            </w:r>
+          </w:p>
+          <w:p>
+            <w:pPr>
+              <w:spacing w:before="0"/>
+              <w:rPr>
+                <w:rFonts w:ascii="Century" w:hAnsi="Century" w:cs="Times New Roman"/>
+                <w:i/>
+                <w:color w:val="auto"/>
+                <w:sz w:val="28"/>
+                <w:szCs w:val="28"/>
+              </w:rPr>
+            </w:pPr>
+            <w:r>
+              <w:rPr>
+                <w:rFonts w:ascii="Century" w:hAnsi="Century" w:cs="Times New Roman"/>
+                <w:bCs/>
+                <w:color w:val="auto"/>
+                <w:sz w:val="28"/>
+                <w:szCs w:val="28"/>
+              </w:rPr>
+              <w:t>Imminent Digital</w:t>
+            </w:r>
+            <w:r>
+              <w:rPr>
+                <w:rFonts w:ascii="Century" w:hAnsi="Century" w:cs="Times New Roman"/>
+                <w:color w:val="666666"/>
+                <w:sz w:val="28"/>
+                <w:szCs w:val="28"/>
+              </w:rPr>
+              <w:t xml:space="preserve"> </w:t>
+            </w:r>
+            <w:r>
+              <w:rPr>
+                <w:rFonts w:ascii="Century" w:hAnsi="Century" w:cs="Times New Roman"/>
+                <w:bCs/>
+                <w:color w:val="999999"/>
+                <w:sz w:val="28"/>
+                <w:szCs w:val="28"/>
+              </w:rPr>
+              <w:t>contract</w:t>
+            </w:r>
+            <w:r>
+              <w:rPr>
+                <w:rFonts w:ascii="Century" w:hAnsi="Century" w:cs="Times New Roman"/>
+                <w:color w:val="666666"/>
+                <w:sz w:val="28"/>
+                <w:szCs w:val="28"/>
+              </w:rPr>
+              <w:t xml:space="preserve">                </w:t>
+            </w:r>
+            <w:r>
+              <w:rPr>
+                <w:rFonts w:ascii="Century" w:hAnsi="Century" w:cs="Times New Roman"/>
+                <w:i/>
+                <w:color w:val="666666"/>
+                <w:sz w:val="28"/>
+                <w:szCs w:val="28"/>
+              </w:rPr>
+              <w:t xml:space="preserve"> </w:t>
+            </w:r>
+            <w:r>
+              <w:rPr>
+                <w:rFonts w:ascii="Century" w:hAnsi="Century" w:cs="Times New Roman"/>
+                <w:i/>
+                <w:color w:val="666666"/>
+                <w:sz w:val="28"/>
+                <w:szCs w:val="28"/>
+              </w:rPr>
+              <w:t xml:space="preserve">   </w:t>
+            </w:r>
+            <w:r>
+              <w:rPr>
+                <w:rFonts w:ascii="Century" w:hAnsi="Century" w:cs="Times New Roman"/>
+                <w:i/>
+                <w:color w:val="auto"/>
+                <w:sz w:val="28"/>
+                <w:szCs w:val="28"/>
+              </w:rPr>
+              <w:t>MEAN Stack Developer</w:t>
+            </w:r>
+          </w:p>
+          <w:p>
+            <w:pPr>
+              <w:spacing w:before="0"/>
+              <w:rPr>
                 <w:rFonts w:ascii="Tsukushi B Round Gothic" w:eastAsia="Tsukushi B Round Gothic" w:hAnsi="Rockwell Condensed" w:cs="Ayuthaya"/>
                 <w:b w:val="0"/>
                 <w:color w:val="auto"/>
-                <w:sz w:val="26"/>
-                <w:szCs w:val="26"/>
-              </w:rPr>
-            </w:pPr>
+              </w:rPr>
+            </w:pPr>
+            <w:r>
+              <w:rPr>
+                <w:rFonts w:ascii="Century" w:hAnsi="Century" w:cs="Times New Roman"/>
+                <w:i/>
+                <w:iCs/>
+                <w:color w:val="auto"/>
+                <w:sz w:val="28"/>
+                <w:szCs w:val="28"/>
+              </w:rPr>
+              <w:t xml:space="preserve">Responsibilities:         </w:t>
+            </w:r>
+            <w:r>
+              <w:rPr>
+                <w:rFonts w:ascii="Century" w:hAnsi="Century" w:cs="Times New Roman"/>
+                <w:i/>
+                <w:color w:val="auto"/>
+                <w:sz w:val="28"/>
+                <w:szCs w:val="28"/>
+              </w:rPr>
+              <w:t xml:space="preserve">    </w:t>
+            </w:r>
+            <w:r>
+              <w:rPr>
+                <w:rFonts w:ascii="Century" w:hAnsi="Century" w:cs="Times New Roman"/>
+                <w:i/>
+                <w:color w:val="auto"/>
+                <w:sz w:val="28"/>
+                <w:szCs w:val="28"/>
+              </w:rPr>
+              <w:t xml:space="preserve">                    </w:t>
+            </w:r>
             <w:r>
               <w:rPr>
                 <w:rFonts w:ascii="Tsukushi B Round Gothic" w:eastAsia="Tsukushi B Round Gothic" w:hAnsi="Rockwell Condensed" w:cs="Ayuthaya" w:hint="eastAsia"/>
                 <w:b w:val="0"/>
                 <w:color w:val="auto"/>
-                <w:sz w:val="26"/>
-                <w:szCs w:val="26"/>
-              </w:rPr>
-              <w:t>Daily standups, code share and deliverable updates.</w:t>
+              </w:rPr>
+              <w:t>November 2016 - March 2017</w:t>
             </w:r>
           </w:p>
           <w:p>
@@ -560,18 +760,370 @@
                 <w:sz w:val="26"/>
                 <w:szCs w:val="26"/>
               </w:rPr>
+              <w:t xml:space="preserve">Created </w:t>
+            </w:r>
+            <w:r>
+              <w:rPr>
+                <w:rFonts w:ascii="Tsukushi B Round Gothic" w:eastAsia="Tsukushi B Round Gothic" w:hAnsi="Rockwell Condensed" w:cs="Ayuthaya" w:hint="eastAsia"/>
+                <w:bCs/>
+                <w:color w:val="auto"/>
+                <w:sz w:val="26"/>
+                <w:szCs w:val="26"/>
+              </w:rPr>
+              <w:t>html5</w:t>
+            </w:r>
+            <w:r>
+              <w:rPr>
+                <w:rFonts w:ascii="Tsukushi B Round Gothic" w:eastAsia="Tsukushi B Round Gothic" w:hAnsi="Rockwell Condensed" w:cs="Ayuthaya" w:hint="eastAsia"/>
+                <w:b w:val="0"/>
+                <w:color w:val="auto"/>
+                <w:sz w:val="26"/>
+                <w:szCs w:val="26"/>
+              </w:rPr>
+              <w:t xml:space="preserve"> and </w:t>
+            </w:r>
+            <w:r>
+              <w:rPr>
+                <w:rFonts w:ascii="Tsukushi B Round Gothic" w:eastAsia="Tsukushi B Round Gothic" w:hAnsi="Rockwell Condensed" w:cs="Ayuthaya" w:hint="eastAsia"/>
+                <w:bCs/>
+                <w:color w:val="auto"/>
+                <w:sz w:val="26"/>
+                <w:szCs w:val="26"/>
+              </w:rPr>
+              <w:t>css3</w:t>
+            </w:r>
+            <w:r>
+              <w:rPr>
+                <w:rFonts w:ascii="Tsukushi B Round Gothic" w:eastAsia="Tsukushi B Round Gothic" w:hAnsi="Rockwell Condensed" w:cs="Ayuthaya" w:hint="eastAsia"/>
+                <w:b w:val="0"/>
+                <w:color w:val="auto"/>
+                <w:sz w:val="26"/>
+                <w:szCs w:val="26"/>
+              </w:rPr>
+              <w:t xml:space="preserve"> graphical user interface</w:t>
+            </w:r>
+          </w:p>
+          <w:p>
+            <w:pPr>
+              <w:spacing w:before="0"/>
+              <w:ind w:left="720"/>
+              <w:rPr>
+                <w:rFonts w:ascii="Tsukushi B Round Gothic" w:eastAsia="Tsukushi B Round Gothic" w:hAnsi="Rockwell Condensed" w:cs="Ayuthaya"/>
+                <w:b w:val="0"/>
+                <w:color w:val="auto"/>
+                <w:sz w:val="26"/>
+                <w:szCs w:val="26"/>
+              </w:rPr>
+            </w:pPr>
+            <w:r>
+              <w:rPr>
+                <w:rFonts w:ascii="Tsukushi B Round Gothic" w:eastAsia="Tsukushi B Round Gothic" w:hAnsi="Rockwell Condensed" w:cs="Ayuthaya" w:hint="eastAsia"/>
+                <w:bCs/>
+                <w:color w:val="auto"/>
+                <w:sz w:val="26"/>
+                <w:szCs w:val="26"/>
+              </w:rPr>
+              <w:t xml:space="preserve"> </w:t>
+            </w:r>
+            <w:r>
+              <w:rPr>
+                <w:rFonts w:ascii="Tsukushi B Round Gothic" w:eastAsia="Tsukushi B Round Gothic" w:hAnsi="Rockwell Condensed" w:cs="Ayuthaya" w:hint="eastAsia"/>
+                <w:bCs/>
+                <w:color w:val="auto"/>
+                <w:sz w:val="26"/>
+                <w:szCs w:val="26"/>
+              </w:rPr>
+              <w:t xml:space="preserve">GUIs </w:t>
+            </w:r>
+            <w:r>
+              <w:rPr>
+                <w:rFonts w:ascii="Tsukushi B Round Gothic" w:eastAsia="Tsukushi B Round Gothic" w:hAnsi="Rockwell Condensed" w:cs="Ayuthaya" w:hint="eastAsia"/>
+                <w:b w:val="0"/>
+                <w:color w:val="auto"/>
+                <w:sz w:val="26"/>
+                <w:szCs w:val="26"/>
+              </w:rPr>
+              <w:t xml:space="preserve">from production team’s </w:t>
+            </w:r>
+            <w:r>
+              <w:rPr>
+                <w:rFonts w:ascii="Tsukushi B Round Gothic" w:eastAsia="Tsukushi B Round Gothic" w:hAnsi="Rockwell Condensed" w:cs="Ayuthaya" w:hint="eastAsia"/>
+                <w:bCs/>
+                <w:color w:val="auto"/>
+                <w:sz w:val="26"/>
+                <w:szCs w:val="26"/>
+              </w:rPr>
+              <w:t>PSDs</w:t>
+            </w:r>
+            <w:r>
+              <w:rPr>
+                <w:rFonts w:ascii="Tsukushi B Round Gothic" w:eastAsia="Tsukushi B Round Gothic" w:hAnsi="Rockwell Condensed" w:cs="Ayuthaya" w:hint="eastAsia"/>
+                <w:b w:val="0"/>
+                <w:color w:val="auto"/>
+                <w:sz w:val="26"/>
+                <w:szCs w:val="26"/>
+              </w:rPr>
+              <w:t>.</w:t>
+            </w:r>
+          </w:p>
+          <w:p>
+            <w:pPr>
+              <w:numPr>
+                <w:ilvl w:val="0"/>
+                <w:numId w:val="1"/>
+              </w:numPr>
+              <w:spacing w:before="0"/>
+              <w:rPr>
+                <w:rFonts w:ascii="Tsukushi B Round Gothic" w:eastAsia="Tsukushi B Round Gothic" w:hAnsi="Rockwell Condensed" w:cs="Ayuthaya"/>
+                <w:b w:val="0"/>
+                <w:color w:val="auto"/>
+                <w:sz w:val="26"/>
+                <w:szCs w:val="26"/>
+              </w:rPr>
+            </w:pPr>
+            <w:r>
+              <w:rPr>
+                <w:rFonts w:ascii="Tsukushi B Round Gothic" w:eastAsia="Tsukushi B Round Gothic" w:hAnsi="Rockwell Condensed" w:cs="Ayuthaya" w:hint="eastAsia"/>
+                <w:b w:val="0"/>
+                <w:color w:val="auto"/>
+                <w:sz w:val="26"/>
+                <w:szCs w:val="26"/>
+              </w:rPr>
+              <w:t xml:space="preserve">Designed and developed a </w:t>
+            </w:r>
+            <w:r>
+              <w:rPr>
+                <w:rFonts w:ascii="Tsukushi B Round Gothic" w:eastAsia="Tsukushi B Round Gothic" w:hAnsi="Rockwell Condensed" w:cs="Ayuthaya" w:hint="eastAsia"/>
+                <w:bCs/>
+                <w:color w:val="auto"/>
+                <w:sz w:val="26"/>
+                <w:szCs w:val="26"/>
+              </w:rPr>
+              <w:t xml:space="preserve">MongoDB, </w:t>
+            </w:r>
+            <w:r>
+              <w:rPr>
+                <w:rFonts w:ascii="Tsukushi B Round Gothic" w:eastAsia="Tsukushi B Round Gothic" w:hAnsi="Rockwell Condensed" w:cs="Ayuthaya" w:hint="eastAsia"/>
+                <w:b w:val="0"/>
+                <w:color w:val="auto"/>
+                <w:sz w:val="26"/>
+                <w:szCs w:val="26"/>
+              </w:rPr>
+              <w:t xml:space="preserve">and documented endpoints with </w:t>
+            </w:r>
+            <w:r>
+              <w:rPr>
+                <w:rFonts w:ascii="Tsukushi B Round Gothic" w:eastAsia="Tsukushi B Round Gothic" w:hAnsi="Rockwell Condensed" w:cs="Ayuthaya" w:hint="eastAsia"/>
+                <w:bCs/>
+                <w:color w:val="auto"/>
+                <w:sz w:val="26"/>
+                <w:szCs w:val="26"/>
+              </w:rPr>
+              <w:t>Swagger-UI</w:t>
+            </w:r>
+            <w:r>
+              <w:rPr>
+                <w:rFonts w:ascii="Tsukushi B Round Gothic" w:eastAsia="Tsukushi B Round Gothic" w:hAnsi="Rockwell Condensed" w:cs="Ayuthaya" w:hint="eastAsia"/>
+                <w:b w:val="0"/>
+                <w:color w:val="auto"/>
+                <w:sz w:val="26"/>
+                <w:szCs w:val="26"/>
+              </w:rPr>
+              <w:t>.</w:t>
+            </w:r>
+          </w:p>
+          <w:p>
+            <w:pPr>
+              <w:numPr>
+                <w:ilvl w:val="0"/>
+                <w:numId w:val="1"/>
+              </w:numPr>
+              <w:spacing w:before="0"/>
+              <w:rPr>
+                <w:rFonts w:ascii="Tsukushi B Round Gothic" w:eastAsia="Tsukushi B Round Gothic" w:hAnsi="Rockwell Condensed" w:cs="Ayuthaya"/>
+                <w:b w:val="0"/>
+                <w:color w:val="auto"/>
+                <w:sz w:val="26"/>
+                <w:szCs w:val="26"/>
+              </w:rPr>
+            </w:pPr>
+            <w:r>
+              <w:rPr>
+                <w:rFonts w:ascii="Tsukushi B Round Gothic" w:eastAsia="Tsukushi B Round Gothic" w:hAnsi="Rockwell Condensed" w:cs="Ayuthaya" w:hint="eastAsia"/>
+                <w:b w:val="0"/>
+                <w:color w:val="auto"/>
+                <w:sz w:val="26"/>
+                <w:szCs w:val="26"/>
+              </w:rPr>
+              <w:t xml:space="preserve">Improved </w:t>
+            </w:r>
+            <w:r>
+              <w:rPr>
+                <w:rFonts w:ascii="Tsukushi B Round Gothic" w:eastAsia="Tsukushi B Round Gothic" w:hAnsi="Rockwell Condensed" w:cs="Ayuthaya" w:hint="eastAsia"/>
+                <w:bCs/>
+                <w:color w:val="auto"/>
+                <w:sz w:val="26"/>
+                <w:szCs w:val="26"/>
+              </w:rPr>
+              <w:t>UX</w:t>
+            </w:r>
+            <w:r>
+              <w:rPr>
+                <w:rFonts w:ascii="Tsukushi B Round Gothic" w:eastAsia="Tsukushi B Round Gothic" w:hAnsi="Rockwell Condensed" w:cs="Ayuthaya" w:hint="eastAsia"/>
+                <w:b w:val="0"/>
+                <w:color w:val="auto"/>
+                <w:sz w:val="26"/>
+                <w:szCs w:val="26"/>
+              </w:rPr>
+              <w:t xml:space="preserve"> and application performance by integrating </w:t>
+            </w:r>
+            <w:r>
+              <w:rPr>
+                <w:rFonts w:ascii="Tsukushi B Round Gothic" w:eastAsia="Tsukushi B Round Gothic" w:hAnsi="Rockwell Condensed" w:cs="Ayuthaya" w:hint="eastAsia"/>
+                <w:bCs/>
+                <w:color w:val="auto"/>
+                <w:sz w:val="26"/>
+                <w:szCs w:val="26"/>
+              </w:rPr>
+              <w:t>Angular2</w:t>
+            </w:r>
+            <w:r>
+              <w:rPr>
+                <w:rFonts w:ascii="Tsukushi B Round Gothic" w:eastAsia="Tsukushi B Round Gothic" w:hAnsi="Rockwell Condensed" w:cs="Ayuthaya" w:hint="eastAsia"/>
+                <w:b w:val="0"/>
+                <w:color w:val="auto"/>
+                <w:sz w:val="26"/>
+                <w:szCs w:val="26"/>
+              </w:rPr>
+              <w:t xml:space="preserve"> frontend framework.</w:t>
+            </w:r>
+          </w:p>
+          <w:p>
+            <w:pPr>
+              <w:numPr>
+                <w:ilvl w:val="0"/>
+                <w:numId w:val="1"/>
+              </w:numPr>
+              <w:spacing w:before="0"/>
+              <w:rPr>
+                <w:rFonts w:ascii="Tsukushi B Round Gothic" w:eastAsia="Tsukushi B Round Gothic" w:hAnsi="Tsukushi B Round Gothic" w:cs="Apple Chancery"/>
+                <w:b w:val="0"/>
+                <w:color w:val="auto"/>
+                <w:sz w:val="26"/>
+                <w:szCs w:val="26"/>
+              </w:rPr>
+            </w:pPr>
+            <w:r>
+              <w:rPr>
+                <w:rFonts w:ascii="Tsukushi B Round Gothic" w:eastAsia="Tsukushi B Round Gothic" w:hAnsi="Tsukushi B Round Gothic" w:cs="Apple Chancery"/>
+                <w:b w:val="0"/>
+                <w:color w:val="auto"/>
+                <w:sz w:val="26"/>
+                <w:szCs w:val="26"/>
+              </w:rPr>
+              <w:t xml:space="preserve">Programmed tier access with </w:t>
+            </w:r>
+            <w:r>
+              <w:rPr>
+                <w:rFonts w:ascii="Tsukushi B Round Gothic" w:eastAsia="Tsukushi B Round Gothic" w:hAnsi="Tsukushi B Round Gothic" w:cs="Apple Chancery"/>
+                <w:bCs/>
+                <w:color w:val="auto"/>
+                <w:sz w:val="26"/>
+                <w:szCs w:val="26"/>
+              </w:rPr>
+              <w:t>authentication</w:t>
+            </w:r>
+            <w:r>
+              <w:rPr>
+                <w:rFonts w:ascii="Tsukushi B Round Gothic" w:eastAsia="Tsukushi B Round Gothic" w:hAnsi="Tsukushi B Round Gothic" w:cs="Apple Chancery"/>
+                <w:b w:val="0"/>
+                <w:color w:val="auto"/>
+                <w:sz w:val="26"/>
+                <w:szCs w:val="26"/>
+              </w:rPr>
+              <w:t xml:space="preserve"> and </w:t>
+            </w:r>
+            <w:r>
+              <w:rPr>
+                <w:rFonts w:ascii="Tsukushi B Round Gothic" w:eastAsia="Tsukushi B Round Gothic" w:hAnsi="Tsukushi B Round Gothic" w:cs="Apple Chancery"/>
+                <w:bCs/>
+                <w:color w:val="auto"/>
+                <w:sz w:val="26"/>
+                <w:szCs w:val="26"/>
+              </w:rPr>
+              <w:t>authorization</w:t>
+            </w:r>
+            <w:r>
+              <w:rPr>
+                <w:rFonts w:ascii="Tsukushi B Round Gothic" w:eastAsia="Tsukushi B Round Gothic" w:hAnsi="Tsukushi B Round Gothic" w:cs="Apple Chancery"/>
+                <w:b w:val="0"/>
+                <w:color w:val="auto"/>
+                <w:sz w:val="26"/>
+                <w:szCs w:val="26"/>
+              </w:rPr>
+              <w:t xml:space="preserve"> protocols.</w:t>
+            </w:r>
+          </w:p>
+          <w:p>
+            <w:pPr>
+              <w:numPr>
+                <w:ilvl w:val="0"/>
+                <w:numId w:val="1"/>
+              </w:numPr>
+              <w:spacing w:before="0"/>
+              <w:rPr>
+                <w:rFonts w:ascii="Tsukushi B Round Gothic" w:eastAsia="Tsukushi B Round Gothic" w:hAnsi="Rockwell Condensed" w:cs="Ayuthaya"/>
+                <w:b w:val="0"/>
+                <w:color w:val="auto"/>
+                <w:sz w:val="26"/>
+                <w:szCs w:val="26"/>
+              </w:rPr>
+            </w:pPr>
+            <w:r>
+              <w:rPr>
+                <w:rFonts w:ascii="Tsukushi B Round Gothic" w:eastAsia="Tsukushi B Round Gothic" w:hAnsi="Rockwell Condensed" w:cs="Ayuthaya" w:hint="eastAsia"/>
+                <w:b w:val="0"/>
+                <w:color w:val="auto"/>
+                <w:sz w:val="26"/>
+                <w:szCs w:val="26"/>
+              </w:rPr>
               <w:t>Remote Agile development with Slack, Github, AWS and Uber Conferences.</w:t>
             </w:r>
           </w:p>
           <w:p>
             <w:pPr>
               <w:spacing w:before="0"/>
-              <w:rPr>
-                <w:rFonts w:ascii="Helvetica" w:hAnsi="Helvetica" w:cs="Times New Roman"/>
-                <w:b w:val="0"/>
-                <w:color w:val="auto"/>
-              </w:rPr>
-            </w:pPr>
+              <w:ind w:left="720"/>
+              <w:rPr>
+                <w:rFonts w:ascii="Tsukushi B Round Gothic" w:eastAsia="Tsukushi B Round Gothic" w:hAnsi="Rockwell Condensed" w:cs="Ayuthaya"/>
+                <w:b w:val="0"/>
+                <w:color w:val="auto"/>
+                <w:sz w:val="26"/>
+                <w:szCs w:val="26"/>
+              </w:rPr>
+            </w:pPr>
+          </w:p>
+          <w:p>
+            <w:pPr>
+              <w:spacing w:before="0"/>
+              <w:rPr>
+                <w:rFonts w:ascii="Impact" w:hAnsi="Impact" w:cs="Times New Roman"/>
+                <w:b w:val="0"/>
+                <w:color w:val="0070C0"/>
+                <w:sz w:val="32"/>
+                <w:szCs w:val="32"/>
+              </w:rPr>
+            </w:pPr>
+            <w:r>
+              <w:rPr>
+                <w:rFonts w:ascii="Impact" w:hAnsi="Impact" w:cs="Times New Roman"/>
+                <w:b w:val="0"/>
+                <w:color w:val="0070C0"/>
+                <w:sz w:val="32"/>
+                <w:szCs w:val="32"/>
+              </w:rPr>
+              <w:t>Education</w:t>
+            </w:r>
           </w:p>
           <w:p>
             <w:pPr>
@@ -579,7 +1131,7 @@
               <w:rPr>
                 <w:rFonts w:ascii="Century" w:hAnsi="Century" w:cs="Times New Roman"/>
                 <w:i/>
-                <w:color w:val="999999"/>
+                <w:color w:val="auto"/>
                 <w:sz w:val="28"/>
                 <w:szCs w:val="28"/>
               </w:rPr>
@@ -588,68 +1140,56 @@
               <w:rPr>
                 <w:rFonts w:ascii="Century" w:hAnsi="Century" w:cs="Times New Roman"/>
                 <w:bCs/>
-                <w:color w:val="000000"/>
-                <w:sz w:val="28"/>
-                <w:szCs w:val="28"/>
-              </w:rPr>
-              <w:t xml:space="preserve">UpWork </w:t>
+                <w:color w:val="auto"/>
+                <w:sz w:val="28"/>
+                <w:szCs w:val="28"/>
+              </w:rPr>
+              <w:t>General Assembly WDI </w:t>
             </w:r>
             <w:r>
               <w:rPr>
                 <w:rFonts w:ascii="Century" w:hAnsi="Century" w:cs="Times New Roman"/>
-                <w:bCs/>
-                <w:color w:val="999999"/>
-                <w:sz w:val="28"/>
-                <w:szCs w:val="28"/>
-              </w:rPr>
-              <w:t>contracts</w:t>
+                <w:color w:val="auto"/>
+                <w:sz w:val="28"/>
+                <w:szCs w:val="28"/>
+              </w:rPr>
+              <w:t xml:space="preserve"> </w:t>
             </w:r>
             <w:r>
               <w:rPr>
                 <w:rFonts w:ascii="Century" w:hAnsi="Century" w:cs="Times New Roman"/>
-                <w:bCs/>
-                <w:color w:val="666666"/>
-                <w:sz w:val="28"/>
-                <w:szCs w:val="28"/>
-              </w:rPr>
-              <w:t xml:space="preserve"> </w:t>
-            </w:r>
-            <w:r>
-              <w:rPr>
-                <w:rFonts w:ascii="Century" w:hAnsi="Century" w:cs="Times New Roman"/>
-                <w:bCs/>
-                <w:color w:val="999999"/>
-                <w:sz w:val="28"/>
-                <w:szCs w:val="28"/>
-              </w:rPr>
-              <w:t xml:space="preserve">                    </w:t>
-            </w:r>
-            <w:r>
-              <w:rPr>
-                <w:rFonts w:ascii="Century" w:hAnsi="Century" w:cs="Times New Roman"/>
-                <w:bCs/>
-                <w:color w:val="999999"/>
-                <w:sz w:val="28"/>
-                <w:szCs w:val="28"/>
-              </w:rPr>
-              <w:t xml:space="preserve">                          </w:t>
+                <w:color w:val="auto"/>
+                <w:sz w:val="28"/>
+                <w:szCs w:val="28"/>
+              </w:rPr>
+              <w:t>                         </w:t>
             </w:r>
             <w:r>
               <w:rPr>
                 <w:rFonts w:ascii="Century" w:hAnsi="Century" w:cs="Times New Roman"/>
                 <w:i/>
-                <w:color w:val="000000"/>
-                <w:sz w:val="28"/>
-                <w:szCs w:val="28"/>
-              </w:rPr>
-              <w:t>Web Developer</w:t>
+                <w:color w:val="auto"/>
+                <w:sz w:val="28"/>
+                <w:szCs w:val="28"/>
+              </w:rPr>
+              <w:t xml:space="preserve"> </w:t>
+            </w:r>
+            <w:r>
+              <w:rPr>
+                <w:rFonts w:ascii="Century" w:hAnsi="Century" w:cs="Times New Roman"/>
+                <w:i/>
+                <w:color w:val="auto"/>
+                <w:sz w:val="28"/>
+                <w:szCs w:val="28"/>
+              </w:rPr>
+              <w:t>Full Stack Developer</w:t>
             </w:r>
           </w:p>
           <w:p>
             <w:pPr>
               <w:spacing w:before="0"/>
               <w:rPr>
-                <w:rFonts w:ascii="Tsukushi B Round Gothic" w:eastAsia="Tsukushi B Round Gothic" w:hAnsi="Tsukushi B Round Gothic" w:cs="Apple Chancery"/>
+                <w:rFonts w:ascii="Tsukushi B Round Gothic" w:eastAsia="Tsukushi B Round Gothic" w:hAnsi="Tsukushi B Round Gothic" w:cs="Times New Roman"/>
                 <w:b w:val="0"/>
                 <w:color w:val="auto"/>
               </w:rPr>
@@ -663,7 +1203,19 @@
                 <w:sz w:val="28"/>
                 <w:szCs w:val="28"/>
               </w:rPr>
-              <w:t>Responsibilities:    </w:t>
+              <w:t>Responsibilities: </w:t>
+            </w:r>
+            <w:r>
+              <w:rPr>
+                <w:rFonts w:ascii="Century" w:hAnsi="Century" w:cs="Times New Roman"/>
+                <w:bCs/>
+                <w:i/>
+                <w:iCs/>
+                <w:color w:val="auto"/>
+                <w:sz w:val="28"/>
+                <w:szCs w:val="28"/>
+              </w:rPr>
+              <w:t xml:space="preserve"> </w:t>
             </w:r>
             <w:r>
               <w:rPr>
@@ -673,7 +1225,7 @@
                 <w:sz w:val="28"/>
                 <w:szCs w:val="28"/>
               </w:rPr>
-              <w:t xml:space="preserve">                  </w:t>
+              <w:t xml:space="preserve">                      </w:t>
             </w:r>
             <w:r>
               <w:rPr>
@@ -683,682 +1235,225 @@
                 <w:sz w:val="28"/>
                 <w:szCs w:val="28"/>
               </w:rPr>
-              <w:t xml:space="preserve">            </w:t>
-            </w:r>
-            <w:r>
-              <w:rPr>
-                <w:rFonts w:ascii="Century" w:hAnsi="Century" w:cs="Times New Roman"/>
-                <w:i/>
-                <w:color w:val="auto"/>
-                <w:sz w:val="28"/>
-                <w:szCs w:val="28"/>
-              </w:rPr>
-              <w:t> </w:t>
-            </w:r>
-            <w:r>
-              <w:rPr>
-                <w:rFonts w:ascii="Century" w:hAnsi="Century" w:cs="Times New Roman"/>
-                <w:b w:val="0"/>
-                <w:color w:val="auto"/>
-                <w:sz w:val="28"/>
-                <w:szCs w:val="28"/>
-              </w:rPr>
-              <w:t xml:space="preserve"> </w:t>
-            </w:r>
-            <w:r>
-              <w:rPr>
-                <w:rFonts w:ascii="Tsukushi B Round Gothic" w:eastAsia="Tsukushi B Round Gothic" w:hAnsi="Tsukushi B Round Gothic" w:cs="Apple Chancery"/>
-                <w:b w:val="0"/>
-                <w:color w:val="auto"/>
-              </w:rPr>
-              <w:t xml:space="preserve">July 2016 - </w:t>
-            </w:r>
-            <w:r>
-              <w:rPr>
-                <w:rFonts w:ascii="Tsukushi B Round Gothic" w:eastAsia="Tsukushi B Round Gothic" w:hAnsi="Tsukushi B Round Gothic" w:cs="Apple Chancery"/>
-                <w:b w:val="0"/>
-                <w:color w:val="auto"/>
-              </w:rPr>
-              <w:t>November 2016</w:t>
+              <w:t xml:space="preserve">                </w:t>
+            </w:r>
+            <w:r>
+              <w:rPr>
+                <w:rFonts w:ascii="Tsukushi B Round Gothic" w:eastAsia="Tsukushi B Round Gothic" w:hAnsi="Tsukushi B Round Gothic" w:cs="Times New Roman"/>
+                <w:b w:val="0"/>
+                <w:color w:val="auto"/>
+              </w:rPr>
+              <w:t>March 2016 - June 2016</w:t>
             </w:r>
           </w:p>
           <w:p>
             <w:pPr>
               <w:numPr>
                 <w:ilvl w:val="0"/>
-                <w:numId w:val="2"/>
+                <w:numId w:val="1"/>
               </w:numPr>
-              <w:spacing w:before="0" w:after="90"/>
-              <w:rPr>
-                <w:rFonts w:ascii="Tsukushi B Round Gothic" w:eastAsia="Tsukushi B Round Gothic" w:hAnsi="Tsukushi B Round Gothic" w:cs="Apple Chancery"/>
-                <w:b w:val="0"/>
-                <w:color w:val="auto"/>
-                <w:sz w:val="26"/>
-                <w:szCs w:val="26"/>
-              </w:rPr>
-            </w:pPr>
-            <w:r>
-              <w:rPr>
-                <w:rFonts w:ascii="Tsukushi B Round Gothic" w:eastAsia="Tsukushi B Round Gothic" w:hAnsi="Tsukushi B Round Gothic" w:cs="Apple Chancery"/>
-                <w:b w:val="0"/>
-                <w:color w:val="auto"/>
-                <w:sz w:val="26"/>
-                <w:szCs w:val="26"/>
-              </w:rPr>
-              <w:t xml:space="preserve">Prototype an interactive mobile </w:t>
-            </w:r>
-            <w:r>
-              <w:rPr>
-                <w:rFonts w:ascii="Tsukushi B Round Gothic" w:eastAsia="Tsukushi B Round Gothic" w:hAnsi="Tsukushi B Round Gothic" w:cs="Apple Chancery"/>
-                <w:bCs/>
-                <w:color w:val="auto"/>
-                <w:sz w:val="26"/>
-                <w:szCs w:val="26"/>
-              </w:rPr>
-              <w:t>responsive</w:t>
-            </w:r>
-            <w:r>
-              <w:rPr>
-                <w:rFonts w:ascii="Tsukushi B Round Gothic" w:eastAsia="Tsukushi B Round Gothic" w:hAnsi="Tsukushi B Round Gothic" w:cs="Apple Chancery"/>
-                <w:b w:val="0"/>
-                <w:color w:val="auto"/>
-                <w:sz w:val="26"/>
-                <w:szCs w:val="26"/>
-              </w:rPr>
-              <w:t xml:space="preserve"> Mix </w:t>
-            </w:r>
-          </w:p>
-          <w:p>
-            <w:pPr>
-              <w:spacing w:before="0" w:after="90"/>
+              <w:spacing w:before="0"/>
+              <w:rPr>
+                <w:rFonts w:ascii="Tsukushi B Round Gothic" w:eastAsia="Tsukushi B Round Gothic" w:hAnsi="Tsukushi B Round Gothic" w:cs="Brush Script MT"/>
+                <w:b w:val="0"/>
+                <w:color w:val="auto"/>
+                <w:sz w:val="26"/>
+                <w:szCs w:val="26"/>
+              </w:rPr>
+            </w:pPr>
+            <w:r>
+              <w:rPr>
+                <w:rFonts w:ascii="Tsukushi B Round Gothic" w:eastAsia="Tsukushi B Round Gothic" w:hAnsi="Tsukushi B Round Gothic" w:cs="Brush Script MT"/>
+                <w:b w:val="0"/>
+                <w:color w:val="auto"/>
+                <w:sz w:val="26"/>
+                <w:szCs w:val="26"/>
+              </w:rPr>
+              <w:t xml:space="preserve">Engineered full-stack web application on a </w:t>
+            </w:r>
+            <w:r>
+              <w:rPr>
+                <w:rFonts w:ascii="Tsukushi B Round Gothic" w:eastAsia="Tsukushi B Round Gothic" w:hAnsi="Tsukushi B Round Gothic" w:cs="Brush Script MT"/>
+                <w:bCs/>
+                <w:color w:val="auto"/>
+                <w:sz w:val="26"/>
+                <w:szCs w:val="26"/>
+              </w:rPr>
+              <w:t>PostgreSQL</w:t>
+            </w:r>
+          </w:p>
+          <w:p>
+            <w:pPr>
+              <w:spacing w:before="0"/>
               <w:ind w:left="720"/>
               <w:rPr>
-                <w:rFonts w:ascii="Tsukushi B Round Gothic" w:eastAsia="Tsukushi B Round Gothic" w:hAnsi="Tsukushi B Round Gothic" w:cs="Apple Chancery"/>
-                <w:b w:val="0"/>
-                <w:color w:val="auto"/>
-                <w:sz w:val="26"/>
-                <w:szCs w:val="26"/>
-              </w:rPr>
-            </w:pPr>
-            <w:r>
-              <w:rPr>
-                <w:rFonts w:ascii="Tsukushi B Round Gothic" w:eastAsia="Tsukushi B Round Gothic" w:hAnsi="Tsukushi B Round Gothic" w:cs="Apple Chancery"/>
-                <w:b w:val="0"/>
-                <w:color w:val="auto"/>
-                <w:sz w:val="26"/>
-                <w:szCs w:val="26"/>
-              </w:rPr>
-              <w:t>Martial Arts</w:t>
-            </w:r>
-            <w:r>
-              <w:rPr>
-                <w:rFonts w:ascii="Tsukushi B Round Gothic" w:eastAsia="Tsukushi B Round Gothic" w:hAnsi="Tsukushi B Round Gothic" w:cs="Apple Chancery"/>
-                <w:b w:val="0"/>
-                <w:color w:val="auto"/>
-                <w:sz w:val="26"/>
-                <w:szCs w:val="26"/>
-              </w:rPr>
-              <w:t xml:space="preserve"> </w:t>
-            </w:r>
-            <w:r>
-              <w:rPr>
-                <w:rFonts w:ascii="Tsukushi B Round Gothic" w:eastAsia="Tsukushi B Round Gothic" w:hAnsi="Tsukushi B Round Gothic" w:cs="Apple Chancery"/>
-                <w:b w:val="0"/>
-                <w:color w:val="auto"/>
-                <w:sz w:val="26"/>
-                <w:szCs w:val="26"/>
-              </w:rPr>
-              <w:t>blogging platform and news aggregator.</w:t>
+                <w:rFonts w:ascii="Tsukushi B Round Gothic" w:eastAsia="Tsukushi B Round Gothic" w:hAnsi="Tsukushi B Round Gothic" w:cs="Brush Script MT"/>
+                <w:b w:val="0"/>
+                <w:color w:val="auto"/>
+                <w:sz w:val="26"/>
+                <w:szCs w:val="26"/>
+              </w:rPr>
+            </w:pPr>
+            <w:r>
+              <w:rPr>
+                <w:rFonts w:ascii="Tsukushi B Round Gothic" w:eastAsia="Tsukushi B Round Gothic" w:hAnsi="Tsukushi B Round Gothic" w:cs="Brush Script MT"/>
+                <w:b w:val="0"/>
+                <w:color w:val="auto"/>
+                <w:sz w:val="26"/>
+                <w:szCs w:val="26"/>
+              </w:rPr>
+              <w:t xml:space="preserve"> and </w:t>
+            </w:r>
+            <w:r>
+              <w:rPr>
+                <w:rFonts w:ascii="Tsukushi B Round Gothic" w:eastAsia="Tsukushi B Round Gothic" w:hAnsi="Tsukushi B Round Gothic" w:cs="Brush Script MT"/>
+                <w:bCs/>
+                <w:color w:val="auto"/>
+                <w:sz w:val="26"/>
+                <w:szCs w:val="26"/>
+              </w:rPr>
+              <w:t>MongoDB</w:t>
+            </w:r>
+            <w:r>
+              <w:rPr>
+                <w:rFonts w:ascii="Tsukushi B Round Gothic" w:eastAsia="Tsukushi B Round Gothic" w:hAnsi="Tsukushi B Round Gothic" w:cs="Brush Script MT"/>
+                <w:b w:val="0"/>
+                <w:color w:val="auto"/>
+                <w:sz w:val="26"/>
+                <w:szCs w:val="26"/>
+              </w:rPr>
+              <w:t xml:space="preserve"> database</w:t>
+            </w:r>
+            <w:r>
+              <w:rPr>
+                <w:rFonts w:ascii="Tsukushi B Round Gothic" w:eastAsia="Tsukushi B Round Gothic" w:hAnsi="Tsukushi B Round Gothic" w:cs="Brush Script MT"/>
+                <w:b w:val="0"/>
+                <w:color w:val="auto"/>
+                <w:sz w:val="26"/>
+                <w:szCs w:val="26"/>
+              </w:rPr>
+              <w:t xml:space="preserve">. </w:t>
             </w:r>
           </w:p>
           <w:p>
             <w:pPr>
               <w:numPr>
                 <w:ilvl w:val="0"/>
-                <w:numId w:val="2"/>
+                <w:numId w:val="1"/>
               </w:numPr>
               <w:spacing w:before="0"/>
               <w:rPr>
-                <w:rFonts w:ascii="Tsukushi B Round Gothic" w:eastAsia="Tsukushi B Round Gothic" w:hAnsi="Tsukushi B Round Gothic" w:cs="Apple Chancery"/>
-                <w:b w:val="0"/>
-                <w:color w:val="auto"/>
-                <w:sz w:val="26"/>
-                <w:szCs w:val="26"/>
-              </w:rPr>
-            </w:pPr>
-            <w:r>
-              <w:rPr>
-                <w:rFonts w:ascii="Tsukushi B Round Gothic" w:eastAsia="Tsukushi B Round Gothic" w:hAnsi="Tsukushi B Round Gothic" w:cs="Apple Chancery"/>
-                <w:b w:val="0"/>
-                <w:color w:val="auto"/>
-                <w:sz w:val="26"/>
-                <w:szCs w:val="26"/>
-              </w:rPr>
-              <w:t>Engineered a scalable, durable site with third</w:t>
-            </w:r>
-            <w:r>
-              <w:rPr>
-                <w:rFonts w:ascii="Tsukushi B Round Gothic" w:eastAsia="Tsukushi B Round Gothic" w:hAnsi="Tsukushi B Round Gothic" w:cs="Apple Chancery"/>
-                <w:bCs/>
-                <w:color w:val="auto"/>
-                <w:sz w:val="26"/>
-                <w:szCs w:val="26"/>
-              </w:rPr>
-              <w:t xml:space="preserve"> </w:t>
-            </w:r>
-            <w:r>
-              <w:rPr>
-                <w:rFonts w:ascii="Tsukushi B Round Gothic" w:eastAsia="Tsukushi B Round Gothic" w:hAnsi="Tsukushi B Round Gothic" w:cs="Apple Chancery"/>
-                <w:b w:val="0"/>
-                <w:color w:val="auto"/>
-                <w:sz w:val="26"/>
-                <w:szCs w:val="26"/>
-              </w:rPr>
-              <w:t>party</w:t>
-            </w:r>
-          </w:p>
-          <w:p>
-            <w:pPr>
-              <w:spacing w:before="0"/>
-              <w:ind w:left="720"/>
-              <w:rPr>
-                <w:rFonts w:ascii="Tsukushi B Round Gothic" w:eastAsia="Tsukushi B Round Gothic" w:hAnsi="Tsukushi B Round Gothic" w:cs="Apple Chancery"/>
-                <w:b w:val="0"/>
-                <w:color w:val="auto"/>
-                <w:sz w:val="26"/>
-                <w:szCs w:val="26"/>
-              </w:rPr>
-            </w:pPr>
-            <w:r>
-              <w:rPr>
-                <w:rFonts w:ascii="Tsukushi B Round Gothic" w:eastAsia="Tsukushi B Round Gothic" w:hAnsi="Tsukushi B Round Gothic" w:cs="Apple Chancery"/>
-                <w:bCs/>
-                <w:color w:val="auto"/>
-                <w:sz w:val="26"/>
-                <w:szCs w:val="26"/>
-              </w:rPr>
-              <w:t xml:space="preserve"> RESTful API</w:t>
-            </w:r>
-            <w:r>
-              <w:rPr>
-                <w:rFonts w:ascii="Tsukushi B Round Gothic" w:eastAsia="Tsukushi B Round Gothic" w:hAnsi="Tsukushi B Round Gothic" w:cs="Apple Chancery"/>
-                <w:b w:val="0"/>
-                <w:color w:val="auto"/>
-                <w:sz w:val="26"/>
-                <w:szCs w:val="26"/>
-              </w:rPr>
-              <w:t xml:space="preserve"> integration.</w:t>
-            </w:r>
+                <w:rFonts w:ascii="Tsukushi B Round Gothic" w:eastAsia="Tsukushi B Round Gothic" w:hAnsi="Tsukushi B Round Gothic" w:cs="Brush Script MT"/>
+                <w:b w:val="0"/>
+                <w:color w:val="auto"/>
+                <w:sz w:val="26"/>
+                <w:szCs w:val="26"/>
+              </w:rPr>
+            </w:pPr>
+            <w:r>
+              <w:rPr>
+                <w:rFonts w:ascii="Tsukushi B Round Gothic" w:eastAsia="Tsukushi B Round Gothic" w:hAnsi="Tsukushi B Round Gothic" w:cs="Brush Script MT"/>
+                <w:b w:val="0"/>
+                <w:color w:val="auto"/>
+                <w:sz w:val="26"/>
+                <w:szCs w:val="26"/>
+              </w:rPr>
+              <w:t>De</w:t>
+            </w:r>
+            <w:r>
+              <w:rPr>
+                <w:rFonts w:ascii="Tsukushi B Round Gothic" w:eastAsia="Tsukushi B Round Gothic" w:hAnsi="Tsukushi B Round Gothic" w:cs="Brush Script MT"/>
+                <w:b w:val="0"/>
+                <w:color w:val="auto"/>
+                <w:sz w:val="26"/>
+                <w:szCs w:val="26"/>
+              </w:rPr>
+              <w:t xml:space="preserve">signed applications in accordance with best practices </w:t>
+            </w:r>
+            <w:r>
+              <w:rPr>
+                <w:rFonts w:ascii="Tsukushi B Round Gothic" w:eastAsia="Tsukushi B Round Gothic" w:hAnsi="Tsukushi B Round Gothic" w:cs="Brush Script MT"/>
+                <w:b w:val="0"/>
+                <w:color w:val="auto"/>
+                <w:sz w:val="26"/>
+                <w:szCs w:val="26"/>
+              </w:rPr>
+              <w:t xml:space="preserve">of </w:t>
+            </w:r>
+            <w:r>
+              <w:rPr>
+                <w:rFonts w:ascii="Tsukushi B Round Gothic" w:eastAsia="Tsukushi B Round Gothic" w:hAnsi="Tsukushi B Round Gothic" w:cs="Brush Script MT"/>
+                <w:bCs/>
+                <w:color w:val="auto"/>
+                <w:sz w:val="26"/>
+                <w:szCs w:val="26"/>
+              </w:rPr>
+              <w:t>MVC</w:t>
+            </w:r>
+            <w:r>
+              <w:rPr>
+                <w:rFonts w:ascii="Tsukushi B Round Gothic" w:eastAsia="Tsukushi B Round Gothic" w:hAnsi="Tsukushi B Round Gothic" w:cs="Brush Script MT"/>
+                <w:b w:val="0"/>
+                <w:color w:val="auto"/>
+                <w:sz w:val="26"/>
+                <w:szCs w:val="26"/>
+              </w:rPr>
+              <w:t xml:space="preserve"> architecture.</w:t>
+            </w:r>
+            <w:bookmarkStart w:id="0" w:name="_GoBack"/>
+            <w:bookmarkEnd w:id="0"/>
           </w:p>
           <w:p>
             <w:pPr>
               <w:numPr>
                 <w:ilvl w:val="0"/>
-                <w:numId w:val="2"/>
+                <w:numId w:val="1"/>
               </w:numPr>
               <w:spacing w:before="0"/>
               <w:rPr>
-                <w:rFonts w:ascii="Tsukushi B Round Gothic" w:eastAsia="Tsukushi B Round Gothic" w:hAnsi="Tsukushi B Round Gothic" w:cs="Apple Chancery"/>
-                <w:b w:val="0"/>
-                <w:color w:val="auto"/>
-                <w:sz w:val="26"/>
-                <w:szCs w:val="26"/>
-              </w:rPr>
-            </w:pPr>
-            <w:r>
-              <w:rPr>
-                <w:rFonts w:ascii="Tsukushi B Round Gothic" w:eastAsia="Tsukushi B Round Gothic" w:hAnsi="Tsukushi B Round Gothic" w:cs="Apple Chancery"/>
-                <w:b w:val="0"/>
-                <w:color w:val="auto"/>
-                <w:sz w:val="26"/>
-                <w:szCs w:val="26"/>
-              </w:rPr>
-              <w:t xml:space="preserve">Programmed tier access with </w:t>
-            </w:r>
-            <w:r>
-              <w:rPr>
-                <w:rFonts w:ascii="Tsukushi B Round Gothic" w:eastAsia="Tsukushi B Round Gothic" w:hAnsi="Tsukushi B Round Gothic" w:cs="Apple Chancery"/>
-                <w:bCs/>
-                <w:color w:val="auto"/>
-                <w:sz w:val="26"/>
-                <w:szCs w:val="26"/>
-              </w:rPr>
-              <w:t>authentication</w:t>
-            </w:r>
-            <w:r>
-              <w:rPr>
-                <w:rFonts w:ascii="Tsukushi B Round Gothic" w:eastAsia="Tsukushi B Round Gothic" w:hAnsi="Tsukushi B Round Gothic" w:cs="Apple Chancery"/>
-                <w:b w:val="0"/>
-                <w:color w:val="auto"/>
-                <w:sz w:val="26"/>
-                <w:szCs w:val="26"/>
-              </w:rPr>
-              <w:t xml:space="preserve"> and </w:t>
-            </w:r>
-            <w:r>
-              <w:rPr>
-                <w:rFonts w:ascii="Tsukushi B Round Gothic" w:eastAsia="Tsukushi B Round Gothic" w:hAnsi="Tsukushi B Round Gothic" w:cs="Apple Chancery"/>
-                <w:bCs/>
-                <w:color w:val="auto"/>
-                <w:sz w:val="26"/>
-                <w:szCs w:val="26"/>
-              </w:rPr>
-              <w:t>authorization</w:t>
-            </w:r>
-            <w:r>
-              <w:rPr>
-                <w:rFonts w:ascii="Tsukushi B Round Gothic" w:eastAsia="Tsukushi B Round Gothic" w:hAnsi="Tsukushi B Round Gothic" w:cs="Apple Chancery"/>
-                <w:b w:val="0"/>
-                <w:color w:val="auto"/>
-                <w:sz w:val="26"/>
-                <w:szCs w:val="26"/>
-              </w:rPr>
-              <w:t xml:space="preserve"> protocols.</w:t>
+                <w:rFonts w:ascii="Tsukushi B Round Gothic" w:eastAsia="Tsukushi B Round Gothic" w:hAnsi="Tsukushi B Round Gothic" w:cs="Brush Script MT"/>
+                <w:b w:val="0"/>
+                <w:color w:val="auto"/>
+                <w:sz w:val="26"/>
+                <w:szCs w:val="26"/>
+              </w:rPr>
+            </w:pPr>
+            <w:r>
+              <w:rPr>
+                <w:rFonts w:ascii="Tsukushi B Round Gothic" w:eastAsia="Tsukushi B Round Gothic" w:hAnsi="Tsukushi B Round Gothic" w:cs="Brush Script MT"/>
+                <w:b w:val="0"/>
+                <w:color w:val="auto"/>
+                <w:sz w:val="26"/>
+                <w:szCs w:val="26"/>
+              </w:rPr>
+              <w:t xml:space="preserve">Facilitated </w:t>
+            </w:r>
+            <w:r>
+              <w:rPr>
+                <w:rFonts w:ascii="Tsukushi B Round Gothic" w:eastAsia="Tsukushi B Round Gothic" w:hAnsi="Tsukushi B Round Gothic" w:cs="Brush Script MT"/>
+                <w:bCs/>
+                <w:color w:val="auto"/>
+                <w:sz w:val="26"/>
+                <w:szCs w:val="26"/>
+              </w:rPr>
+              <w:t xml:space="preserve">continuous integration </w:t>
+            </w:r>
+            <w:r>
+              <w:rPr>
+                <w:rFonts w:ascii="Tsukushi B Round Gothic" w:eastAsia="Tsukushi B Round Gothic" w:hAnsi="Tsukushi B Round Gothic" w:cs="Brush Script MT"/>
+                <w:b w:val="0"/>
+                <w:color w:val="auto"/>
+                <w:sz w:val="26"/>
+                <w:szCs w:val="26"/>
+              </w:rPr>
+              <w:t>and deployment via code reviews and github workflow.</w:t>
             </w:r>
           </w:p>
           <w:p>
             <w:pPr>
               <w:numPr>
                 <w:ilvl w:val="0"/>
-                <w:numId w:val="2"/>
-              </w:numPr>
-              <w:spacing w:before="0"/>
-              <w:rPr>
-                <w:rFonts w:ascii="Tsukushi B Round Gothic" w:eastAsia="Tsukushi B Round Gothic" w:hAnsi="Tsukushi B Round Gothic" w:cs="Apple Chancery"/>
-                <w:b w:val="0"/>
-                <w:color w:val="auto"/>
-                <w:sz w:val="26"/>
-                <w:szCs w:val="26"/>
-              </w:rPr>
-            </w:pPr>
-            <w:r>
-              <w:rPr>
-                <w:rFonts w:ascii="Tsukushi B Round Gothic" w:eastAsia="Tsukushi B Round Gothic" w:hAnsi="Tsukushi B Round Gothic" w:cs="Apple Chancery"/>
-                <w:b w:val="0"/>
-                <w:color w:val="auto"/>
-                <w:sz w:val="26"/>
-                <w:szCs w:val="26"/>
-              </w:rPr>
-              <w:t xml:space="preserve">Charted </w:t>
-            </w:r>
-            <w:r>
-              <w:rPr>
-                <w:rFonts w:ascii="Tsukushi B Round Gothic" w:eastAsia="Tsukushi B Round Gothic" w:hAnsi="Tsukushi B Round Gothic" w:cs="Apple Chancery"/>
-                <w:bCs/>
-                <w:color w:val="auto"/>
-                <w:sz w:val="26"/>
-                <w:szCs w:val="26"/>
-              </w:rPr>
-              <w:t>UX</w:t>
-            </w:r>
-            <w:r>
-              <w:rPr>
-                <w:rFonts w:ascii="Tsukushi B Round Gothic" w:eastAsia="Tsukushi B Round Gothic" w:hAnsi="Tsukushi B Round Gothic" w:cs="Apple Chancery"/>
-                <w:b w:val="0"/>
-                <w:color w:val="auto"/>
-                <w:sz w:val="26"/>
-                <w:szCs w:val="26"/>
-              </w:rPr>
-              <w:t xml:space="preserve"> with </w:t>
-            </w:r>
-            <w:r>
-              <w:rPr>
-                <w:rFonts w:ascii="Tsukushi B Round Gothic" w:eastAsia="Tsukushi B Round Gothic" w:hAnsi="Tsukushi B Round Gothic" w:cs="Apple Chancery"/>
-                <w:bCs/>
-                <w:color w:val="232323"/>
-                <w:sz w:val="26"/>
-                <w:szCs w:val="26"/>
-              </w:rPr>
-              <w:t>typographic</w:t>
-            </w:r>
-            <w:r>
-              <w:rPr>
-                <w:rFonts w:ascii="Tsukushi B Round Gothic" w:eastAsia="Tsukushi B Round Gothic" w:hAnsi="Tsukushi B Round Gothic" w:cs="Apple Chancery"/>
-                <w:b w:val="0"/>
-                <w:color w:val="232323"/>
-                <w:sz w:val="26"/>
-                <w:szCs w:val="26"/>
-              </w:rPr>
-              <w:t xml:space="preserve"> </w:t>
-            </w:r>
-            <w:r>
-              <w:rPr>
-                <w:rFonts w:ascii="Tsukushi B Round Gothic" w:eastAsia="Tsukushi B Round Gothic" w:hAnsi="Tsukushi B Round Gothic" w:cs="Apple Chancery"/>
-                <w:bCs/>
-                <w:color w:val="232323"/>
-                <w:sz w:val="26"/>
-                <w:szCs w:val="26"/>
-              </w:rPr>
-              <w:t xml:space="preserve">hierarchy </w:t>
-            </w:r>
-            <w:r>
-              <w:rPr>
-                <w:rFonts w:ascii="Tsukushi B Round Gothic" w:eastAsia="Tsukushi B Round Gothic" w:hAnsi="Tsukushi B Round Gothic" w:cs="Apple Chancery"/>
-                <w:b w:val="0"/>
-                <w:color w:val="auto"/>
-                <w:sz w:val="26"/>
-                <w:szCs w:val="26"/>
-              </w:rPr>
-              <w:t>and mindful use of white space.</w:t>
-            </w:r>
-          </w:p>
-          <w:p>
-            <w:pPr>
-              <w:spacing w:before="0"/>
-              <w:rPr>
-                <w:rFonts w:ascii="Helvetica" w:hAnsi="Helvetica" w:cs="Times New Roman"/>
-                <w:b w:val="0"/>
-                <w:color w:val="auto"/>
-              </w:rPr>
-            </w:pPr>
-          </w:p>
-          <w:p>
-            <w:pPr>
-              <w:spacing w:before="0"/>
-              <w:rPr>
-                <w:rFonts w:ascii="Century" w:hAnsi="Century" w:cs="Times New Roman"/>
-                <w:i/>
-                <w:color w:val="auto"/>
-                <w:sz w:val="28"/>
-                <w:szCs w:val="28"/>
-              </w:rPr>
-            </w:pPr>
-            <w:r>
-              <w:rPr>
-                <w:rFonts w:ascii="Century" w:hAnsi="Century" w:cs="Times New Roman"/>
-                <w:bCs/>
-                <w:color w:val="auto"/>
-                <w:sz w:val="28"/>
-                <w:szCs w:val="28"/>
-              </w:rPr>
-              <w:t>General Assembly WDI </w:t>
-            </w:r>
-            <w:r>
-              <w:rPr>
-                <w:rFonts w:ascii="Century" w:hAnsi="Century" w:cs="Times New Roman"/>
-                <w:color w:val="auto"/>
-                <w:sz w:val="28"/>
-                <w:szCs w:val="28"/>
-              </w:rPr>
-              <w:t xml:space="preserve"> </w:t>
-            </w:r>
-            <w:r>
-              <w:rPr>
-                <w:rFonts w:ascii="Century" w:hAnsi="Century" w:cs="Times New Roman"/>
-                <w:color w:val="auto"/>
-                <w:sz w:val="28"/>
-                <w:szCs w:val="28"/>
-              </w:rPr>
-              <w:t>                         </w:t>
-            </w:r>
-            <w:r>
-              <w:rPr>
-                <w:rFonts w:ascii="Century" w:hAnsi="Century" w:cs="Times New Roman"/>
-                <w:i/>
-                <w:color w:val="auto"/>
-                <w:sz w:val="28"/>
-                <w:szCs w:val="28"/>
-              </w:rPr>
-              <w:t xml:space="preserve"> </w:t>
-            </w:r>
-            <w:r>
-              <w:rPr>
-                <w:rFonts w:ascii="Century" w:hAnsi="Century" w:cs="Times New Roman"/>
-                <w:i/>
-                <w:color w:val="auto"/>
-                <w:sz w:val="28"/>
-                <w:szCs w:val="28"/>
-              </w:rPr>
-              <w:t>Full Stack Developer</w:t>
-            </w:r>
-          </w:p>
-          <w:p>
-            <w:pPr>
-              <w:spacing w:before="0"/>
-              <w:rPr>
-                <w:rFonts w:ascii="Tsukushi B Round Gothic" w:eastAsia="Tsukushi B Round Gothic" w:hAnsi="Tsukushi B Round Gothic" w:cs="Times New Roman"/>
-                <w:b w:val="0"/>
-                <w:color w:val="auto"/>
-              </w:rPr>
-            </w:pPr>
-            <w:r>
-              <w:rPr>
-                <w:rFonts w:ascii="Century" w:hAnsi="Century" w:cs="Times New Roman"/>
-                <w:i/>
-                <w:iCs/>
-                <w:color w:val="auto"/>
-                <w:sz w:val="28"/>
-                <w:szCs w:val="28"/>
-              </w:rPr>
-              <w:t>Responsibilities: </w:t>
-            </w:r>
-            <w:r>
-              <w:rPr>
-                <w:rFonts w:ascii="Century" w:hAnsi="Century" w:cs="Times New Roman"/>
-                <w:bCs/>
-                <w:i/>
-                <w:iCs/>
-                <w:color w:val="auto"/>
-                <w:sz w:val="28"/>
-                <w:szCs w:val="28"/>
-              </w:rPr>
-              <w:t xml:space="preserve"> </w:t>
-            </w:r>
-            <w:r>
-              <w:rPr>
-                <w:rFonts w:ascii="Century" w:hAnsi="Century" w:cs="Times New Roman"/>
-                <w:i/>
-                <w:color w:val="auto"/>
-                <w:sz w:val="28"/>
-                <w:szCs w:val="28"/>
-              </w:rPr>
-              <w:t xml:space="preserve">                      </w:t>
-            </w:r>
-            <w:r>
-              <w:rPr>
-                <w:rFonts w:ascii="Century" w:hAnsi="Century" w:cs="Times New Roman"/>
-                <w:i/>
-                <w:color w:val="auto"/>
-                <w:sz w:val="28"/>
-                <w:szCs w:val="28"/>
-              </w:rPr>
-              <w:t xml:space="preserve">                </w:t>
-            </w:r>
-            <w:r>
-              <w:rPr>
-                <w:rFonts w:ascii="Tsukushi B Round Gothic" w:eastAsia="Tsukushi B Round Gothic" w:hAnsi="Tsukushi B Round Gothic" w:cs="Times New Roman"/>
-                <w:b w:val="0"/>
-                <w:color w:val="auto"/>
-              </w:rPr>
-              <w:t>March 2016 - June 2016</w:t>
-            </w:r>
-          </w:p>
-          <w:p>
-            <w:pPr>
-              <w:numPr>
-                <w:ilvl w:val="0"/>
-                <w:numId w:val="3"/>
-              </w:numPr>
-              <w:spacing w:before="0"/>
-              <w:rPr>
-                <w:rFonts w:ascii="Tsukushi B Round Gothic" w:eastAsia="Tsukushi B Round Gothic" w:hAnsi="Tsukushi B Round Gothic" w:cs="Brush Script MT"/>
-                <w:b w:val="0"/>
-                <w:color w:val="auto"/>
-                <w:sz w:val="26"/>
-                <w:szCs w:val="26"/>
-              </w:rPr>
-            </w:pPr>
-            <w:r>
-              <w:rPr>
-                <w:rFonts w:ascii="Tsukushi B Round Gothic" w:eastAsia="Tsukushi B Round Gothic" w:hAnsi="Tsukushi B Round Gothic" w:cs="Brush Script MT"/>
-                <w:b w:val="0"/>
-                <w:color w:val="auto"/>
-                <w:sz w:val="26"/>
-                <w:szCs w:val="26"/>
-              </w:rPr>
-              <w:t xml:space="preserve">Engineered full-stack web application on a </w:t>
-            </w:r>
-            <w:r>
-              <w:rPr>
-                <w:rFonts w:ascii="Tsukushi B Round Gothic" w:eastAsia="Tsukushi B Round Gothic" w:hAnsi="Tsukushi B Round Gothic" w:cs="Brush Script MT"/>
-                <w:bCs/>
-                <w:color w:val="auto"/>
-                <w:sz w:val="26"/>
-                <w:szCs w:val="26"/>
-              </w:rPr>
-              <w:t>SQL</w:t>
-            </w:r>
-          </w:p>
-          <w:p>
-            <w:pPr>
-              <w:spacing w:before="0"/>
-              <w:ind w:left="720"/>
-              <w:rPr>
-                <w:rFonts w:ascii="Tsukushi B Round Gothic" w:eastAsia="Tsukushi B Round Gothic" w:hAnsi="Tsukushi B Round Gothic" w:cs="Brush Script MT"/>
-                <w:b w:val="0"/>
-                <w:color w:val="auto"/>
-                <w:sz w:val="26"/>
-                <w:szCs w:val="26"/>
-              </w:rPr>
-            </w:pPr>
-            <w:r>
-              <w:rPr>
-                <w:rFonts w:ascii="Tsukushi B Round Gothic" w:eastAsia="Tsukushi B Round Gothic" w:hAnsi="Tsukushi B Round Gothic" w:cs="Brush Script MT"/>
-                <w:b w:val="0"/>
-                <w:color w:val="auto"/>
-                <w:sz w:val="26"/>
-                <w:szCs w:val="26"/>
-              </w:rPr>
-              <w:t xml:space="preserve"> and </w:t>
-            </w:r>
-            <w:r>
-              <w:rPr>
-                <w:rFonts w:ascii="Tsukushi B Round Gothic" w:eastAsia="Tsukushi B Round Gothic" w:hAnsi="Tsukushi B Round Gothic" w:cs="Brush Script MT"/>
-                <w:bCs/>
-                <w:color w:val="auto"/>
-                <w:sz w:val="26"/>
-                <w:szCs w:val="26"/>
-              </w:rPr>
-              <w:t>NoSQL</w:t>
-            </w:r>
-            <w:r>
-              <w:rPr>
-                <w:rFonts w:ascii="Tsukushi B Round Gothic" w:eastAsia="Tsukushi B Round Gothic" w:hAnsi="Tsukushi B Round Gothic" w:cs="Brush Script MT"/>
-                <w:b w:val="0"/>
-                <w:color w:val="auto"/>
-                <w:sz w:val="26"/>
-                <w:szCs w:val="26"/>
-              </w:rPr>
-              <w:t xml:space="preserve"> database</w:t>
-            </w:r>
-            <w:r>
-              <w:rPr>
-                <w:rFonts w:ascii="Tsukushi B Round Gothic" w:eastAsia="Tsukushi B Round Gothic" w:hAnsi="Tsukushi B Round Gothic" w:cs="Brush Script MT"/>
-                <w:b w:val="0"/>
-                <w:color w:val="auto"/>
-                <w:sz w:val="26"/>
-                <w:szCs w:val="26"/>
-              </w:rPr>
-              <w:t xml:space="preserve">. </w:t>
-            </w:r>
-          </w:p>
-          <w:p>
-            <w:pPr>
-              <w:numPr>
-                <w:ilvl w:val="0"/>
-                <w:numId w:val="3"/>
-              </w:numPr>
-              <w:spacing w:before="0"/>
-              <w:rPr>
-                <w:rFonts w:ascii="Tsukushi B Round Gothic" w:eastAsia="Tsukushi B Round Gothic" w:hAnsi="Tsukushi B Round Gothic" w:cs="Brush Script MT"/>
-                <w:b w:val="0"/>
-                <w:color w:val="auto"/>
-                <w:sz w:val="26"/>
-                <w:szCs w:val="26"/>
-              </w:rPr>
-            </w:pPr>
-            <w:r>
-              <w:rPr>
-                <w:rFonts w:ascii="Tsukushi B Round Gothic" w:eastAsia="Tsukushi B Round Gothic" w:hAnsi="Tsukushi B Round Gothic" w:cs="Brush Script MT"/>
-                <w:b w:val="0"/>
-                <w:color w:val="auto"/>
-                <w:sz w:val="26"/>
-                <w:szCs w:val="26"/>
-              </w:rPr>
-              <w:t xml:space="preserve">Designed applications with strong knowledge of </w:t>
-            </w:r>
-            <w:r>
-              <w:rPr>
-                <w:rFonts w:ascii="Tsukushi B Round Gothic" w:eastAsia="Tsukushi B Round Gothic" w:hAnsi="Tsukushi B Round Gothic" w:cs="Brush Script MT"/>
-                <w:bCs/>
-                <w:color w:val="auto"/>
-                <w:sz w:val="26"/>
-                <w:szCs w:val="26"/>
-              </w:rPr>
-              <w:t>MVC</w:t>
-            </w:r>
-            <w:r>
-              <w:rPr>
-                <w:rFonts w:ascii="Tsukushi B Round Gothic" w:eastAsia="Tsukushi B Round Gothic" w:hAnsi="Tsukushi B Round Gothic" w:cs="Brush Script MT"/>
-                <w:b w:val="0"/>
-                <w:color w:val="auto"/>
-                <w:sz w:val="26"/>
-                <w:szCs w:val="26"/>
-              </w:rPr>
-              <w:t xml:space="preserve"> architecture, componentization and algorithms.</w:t>
-            </w:r>
-          </w:p>
-          <w:p>
-            <w:pPr>
-              <w:numPr>
-                <w:ilvl w:val="0"/>
-                <w:numId w:val="3"/>
-              </w:numPr>
-              <w:spacing w:before="0"/>
-              <w:rPr>
-                <w:rFonts w:ascii="Tsukushi B Round Gothic" w:eastAsia="Tsukushi B Round Gothic" w:hAnsi="Tsukushi B Round Gothic" w:cs="Brush Script MT"/>
-                <w:b w:val="0"/>
-                <w:color w:val="auto"/>
-                <w:sz w:val="26"/>
-                <w:szCs w:val="26"/>
-              </w:rPr>
-            </w:pPr>
-            <w:r>
-              <w:rPr>
-                <w:rFonts w:ascii="Tsukushi B Round Gothic" w:eastAsia="Tsukushi B Round Gothic" w:hAnsi="Tsukushi B Round Gothic" w:cs="Brush Script MT"/>
-                <w:b w:val="0"/>
-                <w:color w:val="auto"/>
-                <w:sz w:val="26"/>
-                <w:szCs w:val="26"/>
-              </w:rPr>
-              <w:t xml:space="preserve">Facilitated </w:t>
-            </w:r>
-            <w:r>
-              <w:rPr>
-                <w:rFonts w:ascii="Tsukushi B Round Gothic" w:eastAsia="Tsukushi B Round Gothic" w:hAnsi="Tsukushi B Round Gothic" w:cs="Brush Script MT"/>
-                <w:bCs/>
-                <w:color w:val="auto"/>
-                <w:sz w:val="26"/>
-                <w:szCs w:val="26"/>
-              </w:rPr>
-              <w:t xml:space="preserve">continuous integration </w:t>
-            </w:r>
-            <w:r>
-              <w:rPr>
-                <w:rFonts w:ascii="Tsukushi B Round Gothic" w:eastAsia="Tsukushi B Round Gothic" w:hAnsi="Tsukushi B Round Gothic" w:cs="Brush Script MT"/>
-                <w:b w:val="0"/>
-                <w:color w:val="auto"/>
-                <w:sz w:val="26"/>
-                <w:szCs w:val="26"/>
-              </w:rPr>
-              <w:t>and deployment via code reviews and github workflow.</w:t>
-            </w:r>
-          </w:p>
-          <w:p>
-            <w:pPr>
-              <w:numPr>
-                <w:ilvl w:val="0"/>
-                <w:numId w:val="3"/>
+                <w:numId w:val="1"/>
               </w:numPr>
               <w:spacing w:before="0"/>
               <w:rPr>
@@ -1560,31 +1655,6 @@
                 <w:szCs w:val="14"/>
               </w:rPr>
             </w:pPr>
-            <w:hyperlink r:id="rId6" w:history="1">
-              <w:r>
-                <w:rPr>
-                  <w:rFonts w:ascii="Courier New" w:hAnsi="Courier New" w:cs="Courier New"/>
-                  <w:b w:val="0"/>
-                  <w:color w:val="0000FF"/>
-                  <w:sz w:val="14"/>
-                  <w:szCs w:val="14"/>
-                  <w:u w:val="single"/>
-                </w:rPr>
-                <w:t>www.renearellano.com</w:t>
-              </w:r>
-            </w:hyperlink>
-          </w:p>
-          <w:p>
-            <w:pPr>
-              <w:spacing w:before="0"/>
-              <w:rPr>
-                <w:rFonts w:ascii="Courier New" w:hAnsi="Courier New" w:cs="Courier New"/>
-                <w:b w:val="0"/>
-                <w:color w:val="auto"/>
-                <w:sz w:val="14"/>
-                <w:szCs w:val="14"/>
-              </w:rPr>
-            </w:pPr>
           </w:p>
           <w:p>
             <w:pPr>
@@ -1942,8 +2012,10 @@
               <w:spacing w:before="0"/>
               <w:rPr>
                 <w:rFonts w:ascii="Tsukushi B Round Gothic" w:eastAsia="Tsukushi B Round Gothic" w:hAnsi="Tsukushi B Round Gothic" w:cs="Times New Roman"/>
-                <w:b w:val="0"/>
-                <w:color w:val="auto"/>
+                <w:bCs/>
+                <w:color w:val="auto"/>
+                <w:sz w:val="28"/>
+                <w:szCs w:val="28"/>
               </w:rPr>
             </w:pPr>
             <w:r>
@@ -2048,6 +2120,22 @@
                 <w:bCs/>
                 <w:color w:val="auto"/>
               </w:rPr>
+              <w:t xml:space="preserve"> CSS3</w:t>
+            </w:r>
+            <w:r>
+              <w:rPr>
+                <w:rFonts w:ascii="Tsukushi B Round Gothic" w:eastAsia="Tsukushi B Round Gothic" w:hAnsi="Tsukushi B Round Gothic" w:cs="Times New Roman"/>
+                <w:bCs/>
+                <w:color w:val="auto"/>
+              </w:rPr>
+              <w:t>,</w:t>
+            </w:r>
+            <w:r>
+              <w:rPr>
+                <w:rFonts w:ascii="Tsukushi B Round Gothic" w:eastAsia="Tsukushi B Round Gothic" w:hAnsi="Tsukushi B Round Gothic" w:cs="Times New Roman"/>
+                <w:b w:val="0"/>
+                <w:color w:val="auto"/>
+              </w:rPr>
               <w:t xml:space="preserve"> </w:t>
             </w:r>
             <w:r>
@@ -2055,13 +2143,31 @@
                 <w:rFonts w:ascii="Tsukushi B Round Gothic" w:eastAsia="Tsukushi B Round Gothic" w:hAnsi="Tsukushi B Round Gothic" w:cs="Times New Roman"/>
                 <w:bCs/>
                 <w:color w:val="auto"/>
-              </w:rPr>
-              <w:t>CSS3</w:t>
-            </w:r>
-            <w:r>
-              <w:rPr>
-                <w:rFonts w:ascii="Tsukushi B Round Gothic" w:eastAsia="Tsukushi B Round Gothic" w:hAnsi="Tsukushi B Round Gothic" w:cs="Times New Roman"/>
-                <w:bCs/>
+                <w:sz w:val="28"/>
+                <w:szCs w:val="28"/>
+              </w:rPr>
+              <w:t>Bootstrap</w:t>
+            </w:r>
+            <w:r>
+              <w:rPr>
+                <w:rFonts w:ascii="Tsukushi B Round Gothic" w:eastAsia="Tsukushi B Round Gothic" w:hAnsi="Tsukushi B Round Gothic" w:cs="Times New Roman"/>
+                <w:b w:val="0"/>
+                <w:color w:val="auto"/>
+              </w:rPr>
+              <w:t xml:space="preserve">, </w:t>
+            </w:r>
+            <w:r>
+              <w:rPr>
+                <w:rFonts w:ascii="Tsukushi B Round Gothic" w:eastAsia="Tsukushi B Round Gothic" w:hAnsi="Tsukushi B Round Gothic" w:cs="Times New Roman"/>
+                <w:b w:val="0"/>
+                <w:color w:val="auto"/>
+              </w:rPr>
+              <w:t>Photoshop</w:t>
+            </w:r>
+            <w:r>
+              <w:rPr>
+                <w:rFonts w:ascii="Tsukushi B Round Gothic" w:eastAsia="Tsukushi B Round Gothic" w:hAnsi="Tsukushi B Round Gothic" w:cs="Times New Roman"/>
+                <w:b w:val="0"/>
                 <w:color w:val="auto"/>
               </w:rPr>
               <w:t>,</w:t>
@@ -2079,10 +2185,8 @@
                 <w:rFonts w:ascii="Tsukushi B Round Gothic" w:eastAsia="Tsukushi B Round Gothic" w:hAnsi="Tsukushi B Round Gothic" w:cs="Times New Roman"/>
                 <w:bCs/>
                 <w:color w:val="auto"/>
-                <w:sz w:val="28"/>
-                <w:szCs w:val="28"/>
-              </w:rPr>
-              <w:t>Bootstrap</w:t>
+              </w:rPr>
+              <w:t>Materialize</w:t>
             </w:r>
             <w:r>
               <w:rPr>
@@ -2095,10 +2199,12 @@
             <w:r>
               <w:rPr>
                 <w:rFonts w:ascii="Tsukushi B Round Gothic" w:eastAsia="Tsukushi B Round Gothic" w:hAnsi="Tsukushi B Round Gothic" w:cs="Times New Roman"/>
-                <w:b w:val="0"/>
-                <w:color w:val="auto"/>
-              </w:rPr>
-              <w:t>Photoshop</w:t>
+                <w:bCs/>
+                <w:color w:val="auto"/>
+                <w:sz w:val="28"/>
+                <w:szCs w:val="28"/>
+              </w:rPr>
+              <w:t>jQuery</w:t>
             </w:r>
             <w:r>
               <w:rPr>
@@ -2122,7 +2228,43 @@
                 <w:bCs/>
                 <w:color w:val="auto"/>
               </w:rPr>
-              <w:t>Materialize</w:t>
+              <w:t>Ember</w:t>
+            </w:r>
+            <w:r>
+              <w:rPr>
+                <w:rFonts w:ascii="Tsukushi B Round Gothic" w:eastAsia="Tsukushi B Round Gothic" w:hAnsi="Tsukushi B Round Gothic" w:cs="Times New Roman"/>
+                <w:b w:val="0"/>
+                <w:color w:val="auto"/>
+              </w:rPr>
+              <w:t xml:space="preserve"> Handlebars, </w:t>
+            </w:r>
+            <w:r>
+              <w:rPr>
+                <w:rFonts w:ascii="Tsukushi B Round Gothic" w:eastAsia="Tsukushi B Round Gothic" w:hAnsi="Tsukushi B Round Gothic" w:cs="Times New Roman"/>
+                <w:bCs/>
+                <w:color w:val="auto"/>
+                <w:sz w:val="28"/>
+                <w:szCs w:val="28"/>
+              </w:rPr>
+              <w:t>Angular</w:t>
+            </w:r>
+            <w:r>
+              <w:rPr>
+                <w:rFonts w:ascii="Tsukushi B Round Gothic" w:eastAsia="Tsukushi B Round Gothic" w:hAnsi="Tsukushi B Round Gothic" w:cs="Times New Roman"/>
+                <w:bCs/>
+                <w:color w:val="auto"/>
+                <w:sz w:val="28"/>
+                <w:szCs w:val="28"/>
+              </w:rPr>
+              <w:t>4</w:t>
+            </w:r>
+            <w:r>
+              <w:rPr>
+                <w:rFonts w:ascii="Tsukushi B Round Gothic" w:eastAsia="Tsukushi B Round Gothic" w:hAnsi="Tsukushi B Round Gothic" w:cs="Times New Roman"/>
+                <w:b w:val="0"/>
+                <w:color w:val="auto"/>
+              </w:rPr>
+              <w:t>, Angular</w:t>
             </w:r>
             <w:r>
               <w:rPr>
@@ -2140,67 +2282,53 @@
                 <w:sz w:val="28"/>
                 <w:szCs w:val="28"/>
               </w:rPr>
-              <w:t>jQuery</w:t>
-            </w:r>
-            <w:r>
-              <w:rPr>
-                <w:rFonts w:ascii="Tsukushi B Round Gothic" w:eastAsia="Tsukushi B Round Gothic" w:hAnsi="Tsukushi B Round Gothic" w:cs="Times New Roman"/>
-                <w:b w:val="0"/>
-                <w:color w:val="auto"/>
+              <w:t>React</w:t>
+            </w:r>
+            <w:r>
+              <w:rPr>
+                <w:rFonts w:ascii="Tsukushi B Round Gothic" w:eastAsia="Tsukushi B Round Gothic" w:hAnsi="Tsukushi B Round Gothic" w:cs="Times New Roman"/>
+                <w:bCs/>
+                <w:color w:val="auto"/>
+                <w:sz w:val="28"/>
+                <w:szCs w:val="28"/>
               </w:rPr>
               <w:t>,</w:t>
             </w:r>
-            <w:r>
-              <w:rPr>
-                <w:rFonts w:ascii="Tsukushi B Round Gothic" w:eastAsia="Tsukushi B Round Gothic" w:hAnsi="Tsukushi B Round Gothic" w:cs="Times New Roman"/>
-                <w:b w:val="0"/>
-                <w:color w:val="auto"/>
-              </w:rPr>
-              <w:t xml:space="preserve"> </w:t>
-            </w:r>
-            <w:r>
-              <w:rPr>
-                <w:rFonts w:ascii="Tsukushi B Round Gothic" w:eastAsia="Tsukushi B Round Gothic" w:hAnsi="Tsukushi B Round Gothic" w:cs="Times New Roman"/>
-                <w:bCs/>
-                <w:color w:val="auto"/>
-              </w:rPr>
-              <w:t>Ember</w:t>
-            </w:r>
-            <w:r>
-              <w:rPr>
-                <w:rFonts w:ascii="Tsukushi B Round Gothic" w:eastAsia="Tsukushi B Round Gothic" w:hAnsi="Tsukushi B Round Gothic" w:cs="Times New Roman"/>
-                <w:b w:val="0"/>
-                <w:color w:val="auto"/>
-              </w:rPr>
-              <w:t xml:space="preserve"> Handlebars, </w:t>
-            </w:r>
-            <w:r>
-              <w:rPr>
-                <w:rFonts w:ascii="Tsukushi B Round Gothic" w:eastAsia="Tsukushi B Round Gothic" w:hAnsi="Tsukushi B Round Gothic" w:cs="Times New Roman"/>
-                <w:bCs/>
-                <w:color w:val="auto"/>
-                <w:sz w:val="28"/>
-                <w:szCs w:val="28"/>
-              </w:rPr>
-              <w:t>Angular2</w:t>
-            </w:r>
-            <w:r>
-              <w:rPr>
-                <w:rFonts w:ascii="Tsukushi B Round Gothic" w:eastAsia="Tsukushi B Round Gothic" w:hAnsi="Tsukushi B Round Gothic" w:cs="Times New Roman"/>
-                <w:b w:val="0"/>
-                <w:color w:val="auto"/>
-              </w:rPr>
-              <w:t xml:space="preserve">, Angular, </w:t>
-            </w:r>
-            <w:r>
-              <w:rPr>
-                <w:rFonts w:ascii="Tsukushi B Round Gothic" w:eastAsia="Tsukushi B Round Gothic" w:hAnsi="Tsukushi B Round Gothic" w:cs="Times New Roman"/>
-                <w:bCs/>
-                <w:color w:val="auto"/>
-                <w:sz w:val="28"/>
-                <w:szCs w:val="28"/>
-              </w:rPr>
-              <w:t>React</w:t>
+          </w:p>
+          <w:p>
+            <w:pPr>
+              <w:spacing w:before="0"/>
+              <w:rPr>
+                <w:rFonts w:ascii="Tsukushi B Round Gothic" w:eastAsia="Tsukushi B Round Gothic" w:hAnsi="Tsukushi B Round Gothic" w:cs="Times New Roman"/>
+                <w:b w:val="0"/>
+                <w:color w:val="auto"/>
+              </w:rPr>
+            </w:pPr>
+            <w:r>
+              <w:rPr>
+                <w:rFonts w:ascii="Tsukushi B Round Gothic" w:eastAsia="Tsukushi B Round Gothic" w:hAnsi="Tsukushi B Round Gothic" w:cs="Times New Roman"/>
+                <w:b w:val="0"/>
+                <w:color w:val="auto"/>
+              </w:rPr>
+              <w:t xml:space="preserve">React Native, </w:t>
+            </w:r>
+          </w:p>
+          <w:p>
+            <w:pPr>
+              <w:spacing w:before="0"/>
+              <w:rPr>
+                <w:rFonts w:ascii="Tsukushi B Round Gothic" w:eastAsia="Tsukushi B Round Gothic" w:hAnsi="Tsukushi B Round Gothic" w:cs="Times New Roman"/>
+                <w:b w:val="0"/>
+                <w:color w:val="auto"/>
+              </w:rPr>
+            </w:pPr>
+            <w:r>
+              <w:rPr>
+                <w:rFonts w:ascii="Tsukushi B Round Gothic" w:eastAsia="Tsukushi B Round Gothic" w:hAnsi="Tsukushi B Round Gothic" w:cs="Times New Roman"/>
+                <w:bCs/>
+                <w:color w:val="auto"/>
+              </w:rPr>
+              <w:t>XML</w:t>
             </w:r>
             <w:r>
               <w:rPr>
@@ -2215,29 +2343,11 @@
                 <w:rFonts w:ascii="Tsukushi B Round Gothic" w:eastAsia="Tsukushi B Round Gothic" w:hAnsi="Tsukushi B Round Gothic" w:cs="Times New Roman"/>
                 <w:bCs/>
                 <w:color w:val="auto"/>
-              </w:rPr>
-              <w:t>XML</w:t>
-            </w:r>
-            <w:r>
-              <w:rPr>
-                <w:rFonts w:ascii="Tsukushi B Round Gothic" w:eastAsia="Tsukushi B Round Gothic" w:hAnsi="Tsukushi B Round Gothic" w:cs="Times New Roman"/>
-                <w:b w:val="0"/>
-                <w:color w:val="auto"/>
-              </w:rPr>
-              <w:t xml:space="preserve">, </w:t>
-            </w:r>
-            <w:r>
-              <w:rPr>
-                <w:rFonts w:ascii="Tsukushi B Round Gothic" w:eastAsia="Tsukushi B Round Gothic" w:hAnsi="Tsukushi B Round Gothic" w:cs="Times New Roman"/>
-                <w:bCs/>
-                <w:color w:val="auto"/>
                 <w:sz w:val="28"/>
                 <w:szCs w:val="28"/>
               </w:rPr>
               <w:t>AJAX</w:t>
             </w:r>
-            <w:bookmarkStart w:id="0" w:name="_GoBack"/>
-            <w:bookmarkEnd w:id="0"/>
           </w:p>
           <w:p>
             <w:pPr>
@@ -4244,7 +4354,7 @@
 </file>
 
 <file path=customXml/itemProps1.xml><?xml version="1.0" encoding="utf-8"?>
-<ds:datastoreItem xmlns:ds="http://schemas.openxmlformats.org/officeDocument/2006/customXml" ds:itemID="{012AA576-2BA5-224A-94A2-3770A41FC905}">
+<ds:datastoreItem xmlns:ds="http://schemas.openxmlformats.org/officeDocument/2006/customXml" ds:itemID="{4EAD888B-7C93-874D-B681-9D25E9AFFA36}">
   <ds:schemaRefs>
     <ds:schemaRef ds:uri="http://schemas.openxmlformats.org/officeDocument/2006/bibliography"/>
   </ds:schemaRefs>

</xml_diff>